<commit_message>
Finish writeup for section 3.
</commit_message>
<xml_diff>
--- a/reports/challenge_report.docx
+++ b/reports/challenge_report.docx
@@ -180,11 +180,9 @@
       <w:r>
         <w:t>and one a sort of “</w:t>
       </w:r>
-      <w:proofErr w:type="spellStart"/>
-      <w:r>
-        <w:t>fasttrak</w:t>
-      </w:r>
-      <w:proofErr w:type="spellEnd"/>
+      <w:r>
+        <w:t>FastTrack</w:t>
+      </w:r>
       <w:r>
         <w:t>” that allows for automatic free crossing without having to worry about paying and being reimbursed (</w:t>
       </w:r>
@@ -297,19 +295,1092 @@
     <w:p>
       <w:pPr>
         <w:spacing w:line="276" w:lineRule="auto"/>
-      </w:pPr>
-    </w:p>
-    <w:p>
-      <w:pPr>
-        <w:spacing w:line="276" w:lineRule="auto"/>
-      </w:pPr>
+        <w:rPr>
+          <w:b/>
+          <w:bCs/>
+          <w:i/>
+          <w:iCs/>
+        </w:rPr>
+      </w:pPr>
+      <w:r>
+        <w:rPr>
+          <w:b/>
+          <w:bCs/>
+          <w:i/>
+          <w:iCs/>
+        </w:rPr>
+        <w:t>Cleaning &amp; Exploring:</w:t>
+      </w:r>
+    </w:p>
+    <w:p>
+      <w:pPr>
+        <w:spacing w:line="276" w:lineRule="auto"/>
+        <w:rPr>
+          <w:noProof/>
+        </w:rPr>
+      </w:pPr>
+      <w:r>
+        <w:t>As a first step I checked the categorical features for consistency in the labeling – everything looked good. For numerical features I graphed the histograms and noticed what looked to be some outliers.</w:t>
+      </w:r>
+      <w:r>
+        <w:rPr>
+          <w:noProof/>
+        </w:rPr>
+        <w:t xml:space="preserve"> </w:t>
+      </w:r>
+    </w:p>
+    <w:p>
+      <w:pPr>
+        <w:spacing w:line="276" w:lineRule="auto"/>
+        <w:jc w:val="center"/>
+      </w:pPr>
+      <w:r>
+        <w:lastRenderedPageBreak/>
+        <w:drawing>
+          <wp:inline distT="0" distB="0" distL="0" distR="0" wp14:anchorId="4D26FDC2" wp14:editId="36E3B816">
+            <wp:extent cx="5524500" cy="3741432"/>
+            <wp:effectExtent l="0" t="0" r="0" b="5080"/>
+            <wp:docPr id="545727425" name="Picture 1" descr="Histograms of our numerical features"/>
+            <wp:cNvGraphicFramePr>
+              <a:graphicFrameLocks xmlns:a="http://schemas.openxmlformats.org/drawingml/2006/main" noChangeAspect="1"/>
+            </wp:cNvGraphicFramePr>
+            <a:graphic xmlns:a="http://schemas.openxmlformats.org/drawingml/2006/main">
+              <a:graphicData uri="http://schemas.openxmlformats.org/drawingml/2006/picture">
+                <pic:pic xmlns:pic="http://schemas.openxmlformats.org/drawingml/2006/picture">
+                  <pic:nvPicPr>
+                    <pic:cNvPr id="545727425" name="Picture 1" descr="Histograms of our numerical features"/>
+                    <pic:cNvPicPr/>
+                  </pic:nvPicPr>
+                  <pic:blipFill>
+                    <a:blip r:embed="rId7"/>
+                    <a:stretch>
+                      <a:fillRect/>
+                    </a:stretch>
+                  </pic:blipFill>
+                  <pic:spPr>
+                    <a:xfrm>
+                      <a:off x="0" y="0"/>
+                      <a:ext cx="5541896" cy="3753213"/>
+                    </a:xfrm>
+                    <a:prstGeom prst="rect">
+                      <a:avLst/>
+                    </a:prstGeom>
+                  </pic:spPr>
+                </pic:pic>
+              </a:graphicData>
+            </a:graphic>
+          </wp:inline>
+        </w:drawing>
+      </w:r>
+    </w:p>
+    <w:p>
+      <w:pPr>
+        <w:spacing w:line="276" w:lineRule="auto"/>
+        <w:jc w:val="center"/>
+        <w:rPr>
+          <w:sz w:val="20"/>
+          <w:szCs w:val="20"/>
+        </w:rPr>
+      </w:pPr>
+      <w:r>
+        <w:rPr>
+          <w:sz w:val="20"/>
+          <w:szCs w:val="20"/>
+        </w:rPr>
+        <w:t>Figure 1: Histograms of our Numerical Features</w:t>
+      </w:r>
+    </w:p>
+    <w:p>
+      <w:pPr>
+        <w:spacing w:line="276" w:lineRule="auto"/>
+      </w:pPr>
+    </w:p>
+    <w:p>
+      <w:pPr>
+        <w:spacing w:line="276" w:lineRule="auto"/>
+      </w:pPr>
+      <w:r>
+        <w:t>I looked at each one and dropped records with:</w:t>
+      </w:r>
+    </w:p>
+    <w:p>
+      <w:pPr>
+        <w:pStyle w:val="ListParagraph"/>
+        <w:numPr>
+          <w:ilvl w:val="1"/>
+          <w:numId w:val="1"/>
+        </w:numPr>
+        <w:spacing w:line="276" w:lineRule="auto"/>
+      </w:pPr>
+      <w:r>
+        <w:t xml:space="preserve">First </w:t>
+      </w:r>
+      <w:proofErr w:type="gramStart"/>
+      <w:r>
+        <w:t>30 Day</w:t>
+      </w:r>
+      <w:proofErr w:type="gramEnd"/>
+      <w:r>
+        <w:t xml:space="preserve"> Trips &gt; 12 – Even if the data is accurate I felt this wasn’t representative of our most common users. 12 was about 3 standard deviations from the mean.</w:t>
+      </w:r>
+    </w:p>
+    <w:p>
+      <w:pPr>
+        <w:pStyle w:val="ListParagraph"/>
+        <w:numPr>
+          <w:ilvl w:val="1"/>
+          <w:numId w:val="1"/>
+        </w:numPr>
+        <w:spacing w:line="276" w:lineRule="auto"/>
+      </w:pPr>
+      <w:r>
+        <w:t>Average surge &gt;= 3 – same logic as the first drop</w:t>
+      </w:r>
+    </w:p>
+    <w:p>
+      <w:pPr>
+        <w:pStyle w:val="ListParagraph"/>
+        <w:numPr>
+          <w:ilvl w:val="1"/>
+          <w:numId w:val="1"/>
+        </w:numPr>
+        <w:spacing w:line="276" w:lineRule="auto"/>
+      </w:pPr>
+      <w:r>
+        <w:t>Average distance – this threshold allowed for more variation than the first two, but I didn’t want to exclude riders that may make trips to an airport that could be further outside the city.</w:t>
+      </w:r>
+    </w:p>
+    <w:p>
+      <w:pPr>
+        <w:pStyle w:val="ListParagraph"/>
+        <w:numPr>
+          <w:ilvl w:val="1"/>
+          <w:numId w:val="1"/>
+        </w:numPr>
+        <w:spacing w:line="276" w:lineRule="auto"/>
+      </w:pPr>
+      <w:r>
+        <w:t>Records with surge percent &gt; 0, but average surge ==1</w:t>
+      </w:r>
+    </w:p>
+    <w:p>
+      <w:pPr>
+        <w:pStyle w:val="ListParagraph"/>
+        <w:numPr>
+          <w:ilvl w:val="2"/>
+          <w:numId w:val="1"/>
+        </w:numPr>
+        <w:spacing w:line="276" w:lineRule="auto"/>
+      </w:pPr>
+      <w:r>
+        <w:t xml:space="preserve">This math didn’t make sense to </w:t>
+      </w:r>
+      <w:proofErr w:type="gramStart"/>
+      <w:r>
+        <w:t>me</w:t>
+      </w:r>
+      <w:proofErr w:type="gramEnd"/>
+      <w:r>
+        <w:t xml:space="preserve"> so I dropped the records to avoid data inconsistency</w:t>
+      </w:r>
+    </w:p>
+    <w:p>
+      <w:pPr>
+        <w:spacing w:line="276" w:lineRule="auto"/>
+      </w:pPr>
+      <w:r>
+        <w:t xml:space="preserve">These changes </w:t>
+      </w:r>
+      <w:r>
+        <w:t>dropped 2,133 records leaving 96% of the original data.</w:t>
+      </w:r>
+    </w:p>
+    <w:p>
+      <w:pPr>
+        <w:spacing w:line="276" w:lineRule="auto"/>
+      </w:pPr>
+    </w:p>
+    <w:p>
+      <w:pPr>
+        <w:spacing w:line="276" w:lineRule="auto"/>
+        <w:rPr>
+          <w:b/>
+          <w:bCs/>
+          <w:i/>
+          <w:iCs/>
+        </w:rPr>
+      </w:pPr>
+      <w:r>
+        <w:rPr>
+          <w:b/>
+          <w:bCs/>
+          <w:i/>
+          <w:iCs/>
+        </w:rPr>
+        <w:t>Feature Engineering:</w:t>
+      </w:r>
+    </w:p>
+    <w:p>
+      <w:pPr>
+        <w:spacing w:line="276" w:lineRule="auto"/>
+      </w:pPr>
+      <w:r>
+        <w:t>To prepare for better modeling I made these changes:</w:t>
+      </w:r>
+    </w:p>
+    <w:p>
+      <w:pPr>
+        <w:pStyle w:val="ListParagraph"/>
+        <w:numPr>
+          <w:ilvl w:val="0"/>
+          <w:numId w:val="1"/>
+        </w:numPr>
+        <w:spacing w:line="276" w:lineRule="auto"/>
+      </w:pPr>
+      <w:r>
+        <w:t>Encoded the ‘</w:t>
+      </w:r>
+      <w:proofErr w:type="spellStart"/>
+      <w:r>
+        <w:t>ultimate_black_user</w:t>
+      </w:r>
+      <w:proofErr w:type="spellEnd"/>
+      <w:r>
+        <w:t xml:space="preserve">’ </w:t>
+      </w:r>
+      <w:proofErr w:type="gramStart"/>
+      <w:r>
+        <w:t>field</w:t>
+      </w:r>
+      <w:proofErr w:type="gramEnd"/>
+    </w:p>
+    <w:p>
+      <w:pPr>
+        <w:pStyle w:val="ListParagraph"/>
+        <w:numPr>
+          <w:ilvl w:val="0"/>
+          <w:numId w:val="1"/>
+        </w:numPr>
+        <w:spacing w:line="276" w:lineRule="auto"/>
+      </w:pPr>
+      <w:r>
+        <w:t xml:space="preserve">Added an account age based on the assumption of the data being pulled on </w:t>
+      </w:r>
+      <w:proofErr w:type="gramStart"/>
+      <w:r>
+        <w:t>7/1/14</w:t>
+      </w:r>
+      <w:proofErr w:type="gramEnd"/>
+    </w:p>
+    <w:p>
+      <w:pPr>
+        <w:pStyle w:val="ListParagraph"/>
+        <w:numPr>
+          <w:ilvl w:val="1"/>
+          <w:numId w:val="1"/>
+        </w:numPr>
+        <w:spacing w:line="276" w:lineRule="auto"/>
+      </w:pPr>
+      <w:r>
+        <w:t>This assumption is based on the max ‘</w:t>
+      </w:r>
+      <w:proofErr w:type="spellStart"/>
+      <w:r>
+        <w:t>last_trip_date</w:t>
+      </w:r>
+      <w:proofErr w:type="spellEnd"/>
+      <w:r>
+        <w:t>’ being 7/1</w:t>
+      </w:r>
+    </w:p>
+    <w:p>
+      <w:pPr>
+        <w:pStyle w:val="ListParagraph"/>
+        <w:numPr>
+          <w:ilvl w:val="0"/>
+          <w:numId w:val="1"/>
+        </w:numPr>
+        <w:spacing w:line="276" w:lineRule="auto"/>
+      </w:pPr>
+      <w:r>
+        <w:t xml:space="preserve">Breakout sign-up and last-trip dates to weekdays, and drop the original </w:t>
+      </w:r>
+      <w:proofErr w:type="gramStart"/>
+      <w:r>
+        <w:t>dates</w:t>
+      </w:r>
+      <w:proofErr w:type="gramEnd"/>
+    </w:p>
+    <w:p>
+      <w:pPr>
+        <w:pStyle w:val="ListParagraph"/>
+        <w:numPr>
+          <w:ilvl w:val="1"/>
+          <w:numId w:val="1"/>
+        </w:numPr>
+        <w:spacing w:line="276" w:lineRule="auto"/>
+      </w:pPr>
+      <w:r>
+        <w:t xml:space="preserve">I didn’t feel the datetimes would add value to the </w:t>
+      </w:r>
+      <w:proofErr w:type="gramStart"/>
+      <w:r>
+        <w:t>model</w:t>
+      </w:r>
+      <w:proofErr w:type="gramEnd"/>
+    </w:p>
+    <w:p>
+      <w:pPr>
+        <w:pStyle w:val="ListParagraph"/>
+        <w:numPr>
+          <w:ilvl w:val="0"/>
+          <w:numId w:val="1"/>
+        </w:numPr>
+        <w:spacing w:line="276" w:lineRule="auto"/>
+      </w:pPr>
+      <w:r>
+        <w:t>Added a target variable for retention using the logic of having a trip within the last 30 days.</w:t>
+      </w:r>
+    </w:p>
+    <w:p>
+      <w:pPr>
+        <w:spacing w:line="276" w:lineRule="auto"/>
+      </w:pPr>
+      <w:r>
+        <w:t xml:space="preserve">I thought about adding a field for days since last </w:t>
+      </w:r>
+      <w:r>
+        <w:t>trip but</w:t>
+      </w:r>
+      <w:r>
+        <w:t xml:space="preserve"> felt that would be too correlated with our target variable.</w:t>
+      </w:r>
+    </w:p>
+    <w:p>
+      <w:pPr>
+        <w:spacing w:line="276" w:lineRule="auto"/>
+      </w:pPr>
+    </w:p>
+    <w:p>
+      <w:pPr>
+        <w:spacing w:line="276" w:lineRule="auto"/>
+        <w:jc w:val="center"/>
+      </w:pPr>
+      <w:r>
+        <w:lastRenderedPageBreak/>
+        <w:drawing>
+          <wp:inline distT="0" distB="0" distL="0" distR="0" wp14:anchorId="2B49566C" wp14:editId="4272004F">
+            <wp:extent cx="5321300" cy="3853963"/>
+            <wp:effectExtent l="0" t="0" r="0" b="0"/>
+            <wp:docPr id="271282804" name="Picture 1" descr="A screenshot of a graph&#10;&#10;Description automatically generated with low confidence"/>
+            <wp:cNvGraphicFramePr>
+              <a:graphicFrameLocks xmlns:a="http://schemas.openxmlformats.org/drawingml/2006/main" noChangeAspect="1"/>
+            </wp:cNvGraphicFramePr>
+            <a:graphic xmlns:a="http://schemas.openxmlformats.org/drawingml/2006/main">
+              <a:graphicData uri="http://schemas.openxmlformats.org/drawingml/2006/picture">
+                <pic:pic xmlns:pic="http://schemas.openxmlformats.org/drawingml/2006/picture">
+                  <pic:nvPicPr>
+                    <pic:cNvPr id="271282804" name="Picture 1" descr="A screenshot of a graph&#10;&#10;Description automatically generated with low confidence"/>
+                    <pic:cNvPicPr/>
+                  </pic:nvPicPr>
+                  <pic:blipFill>
+                    <a:blip r:embed="rId8"/>
+                    <a:stretch>
+                      <a:fillRect/>
+                    </a:stretch>
+                  </pic:blipFill>
+                  <pic:spPr>
+                    <a:xfrm>
+                      <a:off x="0" y="0"/>
+                      <a:ext cx="5336668" cy="3865093"/>
+                    </a:xfrm>
+                    <a:prstGeom prst="rect">
+                      <a:avLst/>
+                    </a:prstGeom>
+                  </pic:spPr>
+                </pic:pic>
+              </a:graphicData>
+            </a:graphic>
+          </wp:inline>
+        </w:drawing>
+      </w:r>
+    </w:p>
+    <w:p>
+      <w:pPr>
+        <w:spacing w:line="276" w:lineRule="auto"/>
+        <w:jc w:val="center"/>
+        <w:rPr>
+          <w:sz w:val="21"/>
+          <w:szCs w:val="21"/>
+        </w:rPr>
+      </w:pPr>
+      <w:r>
+        <w:rPr>
+          <w:sz w:val="21"/>
+          <w:szCs w:val="21"/>
+        </w:rPr>
+        <w:t>Figure 2: Correlation Matrix of Numeric Fields</w:t>
+      </w:r>
+    </w:p>
+    <w:p>
+      <w:pPr>
+        <w:spacing w:line="276" w:lineRule="auto"/>
+      </w:pPr>
+    </w:p>
+    <w:p>
+      <w:pPr>
+        <w:spacing w:line="276" w:lineRule="auto"/>
+      </w:pPr>
+      <w:r>
+        <w:t>There is some inter-correlation between our surge fields, but I’m curious how each of those will impact our customer churn, so I left both in the model.</w:t>
+      </w:r>
+    </w:p>
+    <w:p>
+      <w:pPr>
+        <w:spacing w:line="276" w:lineRule="auto"/>
+      </w:pPr>
+    </w:p>
+    <w:p>
+      <w:pPr>
+        <w:spacing w:line="276" w:lineRule="auto"/>
+        <w:rPr>
+          <w:b/>
+          <w:bCs/>
+          <w:i/>
+          <w:iCs/>
+        </w:rPr>
+      </w:pPr>
+      <w:r>
+        <w:rPr>
+          <w:b/>
+          <w:bCs/>
+          <w:i/>
+          <w:iCs/>
+        </w:rPr>
+        <w:t>Pre-Processing</w:t>
+      </w:r>
+    </w:p>
+    <w:p>
+      <w:pPr>
+        <w:spacing w:line="276" w:lineRule="auto"/>
+      </w:pPr>
+      <w:r>
+        <w:t xml:space="preserve">After splitting </w:t>
+      </w:r>
+      <w:r>
+        <w:t>training</w:t>
+      </w:r>
+      <w:r>
+        <w:t xml:space="preserve"> and test sets I setup these steps in a pipeline, separating categorical and numerical variables.</w:t>
+      </w:r>
+    </w:p>
+    <w:p>
+      <w:pPr>
+        <w:spacing w:line="276" w:lineRule="auto"/>
+      </w:pPr>
+      <w:r>
+        <w:t>Categorical:</w:t>
+      </w:r>
+    </w:p>
+    <w:p>
+      <w:pPr>
+        <w:pStyle w:val="ListParagraph"/>
+        <w:numPr>
+          <w:ilvl w:val="0"/>
+          <w:numId w:val="1"/>
+        </w:numPr>
+        <w:spacing w:line="276" w:lineRule="auto"/>
+      </w:pPr>
+      <w:r>
+        <w:t>Impute missing values using the ‘</w:t>
+      </w:r>
+      <w:proofErr w:type="spellStart"/>
+      <w:r>
+        <w:t>most_frequent</w:t>
+      </w:r>
+      <w:proofErr w:type="spellEnd"/>
+      <w:r>
+        <w:t xml:space="preserve">’ </w:t>
+      </w:r>
+      <w:proofErr w:type="gramStart"/>
+      <w:r>
+        <w:t>strategy</w:t>
+      </w:r>
+      <w:proofErr w:type="gramEnd"/>
+    </w:p>
+    <w:p>
+      <w:pPr>
+        <w:pStyle w:val="ListParagraph"/>
+        <w:numPr>
+          <w:ilvl w:val="0"/>
+          <w:numId w:val="1"/>
+        </w:numPr>
+        <w:spacing w:line="276" w:lineRule="auto"/>
+      </w:pPr>
+      <w:r>
+        <w:t xml:space="preserve">Encode categorical variables using </w:t>
+      </w:r>
+      <w:proofErr w:type="spellStart"/>
+      <w:proofErr w:type="gramStart"/>
+      <w:r>
+        <w:t>OneHotEncoder</w:t>
+      </w:r>
+      <w:proofErr w:type="spellEnd"/>
+      <w:proofErr w:type="gramEnd"/>
+    </w:p>
+    <w:p>
+      <w:pPr>
+        <w:spacing w:line="276" w:lineRule="auto"/>
+      </w:pPr>
+      <w:r>
+        <w:t>Numerical:</w:t>
+      </w:r>
+    </w:p>
+    <w:p>
+      <w:pPr>
+        <w:pStyle w:val="ListParagraph"/>
+        <w:numPr>
+          <w:ilvl w:val="0"/>
+          <w:numId w:val="1"/>
+        </w:numPr>
+        <w:spacing w:line="276" w:lineRule="auto"/>
+      </w:pPr>
+      <w:r>
+        <w:t xml:space="preserve">Impute missing values using the ‘median’ </w:t>
+      </w:r>
+      <w:proofErr w:type="gramStart"/>
+      <w:r>
+        <w:t>strategy</w:t>
+      </w:r>
+      <w:proofErr w:type="gramEnd"/>
+    </w:p>
+    <w:p>
+      <w:pPr>
+        <w:pStyle w:val="ListParagraph"/>
+        <w:numPr>
+          <w:ilvl w:val="0"/>
+          <w:numId w:val="1"/>
+        </w:numPr>
+        <w:spacing w:line="276" w:lineRule="auto"/>
+      </w:pPr>
+      <w:r>
+        <w:t xml:space="preserve">Scale using </w:t>
+      </w:r>
+      <w:proofErr w:type="spellStart"/>
+      <w:proofErr w:type="gramStart"/>
+      <w:r>
+        <w:t>StandardScaler</w:t>
+      </w:r>
+      <w:proofErr w:type="spellEnd"/>
+      <w:r>
+        <w:t>(</w:t>
+      </w:r>
+      <w:proofErr w:type="gramEnd"/>
+      <w:r>
+        <w:t>)</w:t>
+      </w:r>
+    </w:p>
+    <w:p>
+      <w:pPr>
+        <w:spacing w:line="276" w:lineRule="auto"/>
+      </w:pPr>
+    </w:p>
+    <w:p>
+      <w:pPr>
+        <w:spacing w:line="276" w:lineRule="auto"/>
+      </w:pPr>
+      <w:r>
+        <w:t xml:space="preserve">I considered applying different scalers based on the distribution of the numerical </w:t>
+      </w:r>
+      <w:proofErr w:type="gramStart"/>
+      <w:r>
+        <w:t>features, but</w:t>
+      </w:r>
+      <w:proofErr w:type="gramEnd"/>
+      <w:r>
+        <w:t xml:space="preserve"> decided against it due to the simplicity and consistency of just using the </w:t>
+      </w:r>
+      <w:proofErr w:type="spellStart"/>
+      <w:r>
+        <w:t>StandardScaler</w:t>
+      </w:r>
+      <w:proofErr w:type="spellEnd"/>
+      <w:r>
+        <w:t>.</w:t>
+      </w:r>
+    </w:p>
+    <w:p>
+      <w:pPr>
+        <w:spacing w:line="276" w:lineRule="auto"/>
+      </w:pPr>
+    </w:p>
+    <w:p>
+      <w:pPr>
+        <w:spacing w:line="276" w:lineRule="auto"/>
+        <w:rPr>
+          <w:b/>
+          <w:bCs/>
+          <w:i/>
+          <w:iCs/>
+        </w:rPr>
+      </w:pPr>
+      <w:r>
+        <w:rPr>
+          <w:b/>
+          <w:bCs/>
+          <w:i/>
+          <w:iCs/>
+        </w:rPr>
+        <w:t>Modeling</w:t>
+      </w:r>
+    </w:p>
+    <w:p>
+      <w:pPr>
+        <w:spacing w:line="276" w:lineRule="auto"/>
+      </w:pPr>
+      <w:r>
+        <w:t xml:space="preserve">Using the pipeline for pre-processing, I tested two types of models: Logistic Regression and Random Forest Classifier. I fit various hyperparameters with </w:t>
+      </w:r>
+      <w:proofErr w:type="spellStart"/>
+      <w:r>
+        <w:t>GridSearchCV</w:t>
+      </w:r>
+      <w:proofErr w:type="spellEnd"/>
+      <w:r>
+        <w:t>, prioritizing the precision score.</w:t>
+      </w:r>
+    </w:p>
+    <w:p>
+      <w:pPr>
+        <w:spacing w:line="276" w:lineRule="auto"/>
+      </w:pPr>
+    </w:p>
+    <w:p>
+      <w:pPr>
+        <w:spacing w:line="276" w:lineRule="auto"/>
+      </w:pPr>
+      <w:r>
+        <w:lastRenderedPageBreak/>
+        <w:t xml:space="preserve">In the end, I settled on using the Random Forest Classifier </w:t>
+      </w:r>
+      <w:r>
+        <w:t xml:space="preserve">due to </w:t>
+      </w:r>
+      <w:proofErr w:type="spellStart"/>
+      <w:r>
+        <w:t>it’s</w:t>
+      </w:r>
+      <w:proofErr w:type="spellEnd"/>
+      <w:r>
+        <w:t xml:space="preserve"> higher recall on the ‘churn’ class – meaning we are better at predicting the riders that will churn. And it’s higher ‘retain’ precision – meaning we are less likely to predict riders to churn when they </w:t>
+      </w:r>
+      <w:r>
+        <w:t>will</w:t>
+      </w:r>
+      <w:r>
+        <w:t xml:space="preserve"> not</w:t>
+      </w:r>
+      <w:r>
+        <w:t>. To me this lowers the risk of over-spending on unnecessary initiatives.</w:t>
+      </w:r>
+    </w:p>
+    <w:p>
+      <w:pPr>
+        <w:spacing w:line="276" w:lineRule="auto"/>
+      </w:pPr>
+    </w:p>
+    <w:p>
+      <w:pPr>
+        <w:spacing w:line="276" w:lineRule="auto"/>
+        <w:jc w:val="center"/>
+      </w:pPr>
+      <w:r>
+        <w:rPr>
+          <w:noProof/>
+        </w:rPr>
+        <w:drawing>
+          <wp:inline distT="0" distB="0" distL="0" distR="0" wp14:anchorId="45BEA07D" wp14:editId="01CD08B5">
+            <wp:extent cx="5918200" cy="660400"/>
+            <wp:effectExtent l="0" t="0" r="0" b="0"/>
+            <wp:docPr id="52721217" name="Picture 1" descr="A picture containing text, font, screenshot, line&#10;&#10;Description automatically generated"/>
+            <wp:cNvGraphicFramePr>
+              <a:graphicFrameLocks xmlns:a="http://schemas.openxmlformats.org/drawingml/2006/main" noChangeAspect="1"/>
+            </wp:cNvGraphicFramePr>
+            <a:graphic xmlns:a="http://schemas.openxmlformats.org/drawingml/2006/main">
+              <a:graphicData uri="http://schemas.openxmlformats.org/drawingml/2006/picture">
+                <pic:pic xmlns:pic="http://schemas.openxmlformats.org/drawingml/2006/picture">
+                  <pic:nvPicPr>
+                    <pic:cNvPr id="52721217" name="Picture 1" descr="A picture containing text, font, screenshot, line&#10;&#10;Description automatically generated"/>
+                    <pic:cNvPicPr/>
+                  </pic:nvPicPr>
+                  <pic:blipFill>
+                    <a:blip r:embed="rId9">
+                      <a:extLst>
+                        <a:ext uri="{28A0092B-C50C-407E-A947-70E740481C1C}">
+                          <a14:useLocalDpi xmlns:a14="http://schemas.microsoft.com/office/drawing/2010/main" val="0"/>
+                        </a:ext>
+                      </a:extLst>
+                    </a:blip>
+                    <a:stretch>
+                      <a:fillRect/>
+                    </a:stretch>
+                  </pic:blipFill>
+                  <pic:spPr>
+                    <a:xfrm>
+                      <a:off x="0" y="0"/>
+                      <a:ext cx="5918200" cy="660400"/>
+                    </a:xfrm>
+                    <a:prstGeom prst="rect">
+                      <a:avLst/>
+                    </a:prstGeom>
+                  </pic:spPr>
+                </pic:pic>
+              </a:graphicData>
+            </a:graphic>
+          </wp:inline>
+        </w:drawing>
+      </w:r>
+    </w:p>
+    <w:p>
+      <w:pPr>
+        <w:spacing w:line="276" w:lineRule="auto"/>
+        <w:jc w:val="center"/>
+      </w:pPr>
+      <w:r>
+        <w:drawing>
+          <wp:inline distT="0" distB="0" distL="0" distR="0" wp14:anchorId="0DBFD8EA" wp14:editId="13F14EEB">
+            <wp:extent cx="5029200" cy="3949700"/>
+            <wp:effectExtent l="0" t="0" r="0" b="0"/>
+            <wp:docPr id="1338539659" name="Picture 1" descr="A picture containing text, screenshot, diagram, rectangle&#10;&#10;Description automatically generated"/>
+            <wp:cNvGraphicFramePr>
+              <a:graphicFrameLocks xmlns:a="http://schemas.openxmlformats.org/drawingml/2006/main" noChangeAspect="1"/>
+            </wp:cNvGraphicFramePr>
+            <a:graphic xmlns:a="http://schemas.openxmlformats.org/drawingml/2006/main">
+              <a:graphicData uri="http://schemas.openxmlformats.org/drawingml/2006/picture">
+                <pic:pic xmlns:pic="http://schemas.openxmlformats.org/drawingml/2006/picture">
+                  <pic:nvPicPr>
+                    <pic:cNvPr id="1338539659" name="Picture 1" descr="A picture containing text, screenshot, diagram, rectangle&#10;&#10;Description automatically generated"/>
+                    <pic:cNvPicPr/>
+                  </pic:nvPicPr>
+                  <pic:blipFill>
+                    <a:blip r:embed="rId10"/>
+                    <a:stretch>
+                      <a:fillRect/>
+                    </a:stretch>
+                  </pic:blipFill>
+                  <pic:spPr>
+                    <a:xfrm>
+                      <a:off x="0" y="0"/>
+                      <a:ext cx="5029200" cy="3949700"/>
+                    </a:xfrm>
+                    <a:prstGeom prst="rect">
+                      <a:avLst/>
+                    </a:prstGeom>
+                  </pic:spPr>
+                </pic:pic>
+              </a:graphicData>
+            </a:graphic>
+          </wp:inline>
+        </w:drawing>
+      </w:r>
+    </w:p>
+    <w:p>
+      <w:pPr>
+        <w:spacing w:line="276" w:lineRule="auto"/>
+        <w:jc w:val="center"/>
+        <w:rPr>
+          <w:sz w:val="21"/>
+          <w:szCs w:val="21"/>
+        </w:rPr>
+      </w:pPr>
+      <w:r>
+        <w:rPr>
+          <w:sz w:val="21"/>
+          <w:szCs w:val="21"/>
+        </w:rPr>
+        <w:t>Figure 3&amp;4: Model and Confusion Matrix for Model on Test Data</w:t>
+      </w:r>
+    </w:p>
+    <w:p>
+      <w:pPr>
+        <w:spacing w:line="276" w:lineRule="auto"/>
+        <w:jc w:val="center"/>
+      </w:pPr>
+      <w:r>
+        <w:drawing>
+          <wp:inline distT="0" distB="0" distL="0" distR="0" wp14:anchorId="74207888" wp14:editId="1CBCE5D4">
+            <wp:extent cx="5232400" cy="1638300"/>
+            <wp:effectExtent l="0" t="0" r="0" b="0"/>
+            <wp:docPr id="478472771" name="Picture 1" descr="A picture containing text, screenshot, font, number&#10;&#10;Description automatically generated"/>
+            <wp:cNvGraphicFramePr>
+              <a:graphicFrameLocks xmlns:a="http://schemas.openxmlformats.org/drawingml/2006/main" noChangeAspect="1"/>
+            </wp:cNvGraphicFramePr>
+            <a:graphic xmlns:a="http://schemas.openxmlformats.org/drawingml/2006/main">
+              <a:graphicData uri="http://schemas.openxmlformats.org/drawingml/2006/picture">
+                <pic:pic xmlns:pic="http://schemas.openxmlformats.org/drawingml/2006/picture">
+                  <pic:nvPicPr>
+                    <pic:cNvPr id="478472771" name="Picture 1" descr="A picture containing text, screenshot, font, number&#10;&#10;Description automatically generated"/>
+                    <pic:cNvPicPr/>
+                  </pic:nvPicPr>
+                  <pic:blipFill>
+                    <a:blip r:embed="rId11"/>
+                    <a:stretch>
+                      <a:fillRect/>
+                    </a:stretch>
+                  </pic:blipFill>
+                  <pic:spPr>
+                    <a:xfrm>
+                      <a:off x="0" y="0"/>
+                      <a:ext cx="5232400" cy="1638300"/>
+                    </a:xfrm>
+                    <a:prstGeom prst="rect">
+                      <a:avLst/>
+                    </a:prstGeom>
+                  </pic:spPr>
+                </pic:pic>
+              </a:graphicData>
+            </a:graphic>
+          </wp:inline>
+        </w:drawing>
+      </w:r>
+    </w:p>
+    <w:p>
+      <w:pPr>
+        <w:spacing w:line="276" w:lineRule="auto"/>
+        <w:jc w:val="center"/>
+        <w:rPr>
+          <w:sz w:val="21"/>
+          <w:szCs w:val="21"/>
+        </w:rPr>
+      </w:pPr>
+      <w:r>
+        <w:rPr>
+          <w:sz w:val="21"/>
+          <w:szCs w:val="21"/>
+        </w:rPr>
+        <w:t>Figure 5: Classification Report for Random Forest Model on Test Data</w:t>
+      </w:r>
+    </w:p>
+    <w:p>
+      <w:pPr>
+        <w:spacing w:line="276" w:lineRule="auto"/>
+      </w:pPr>
+    </w:p>
+    <w:p>
+      <w:pPr>
+        <w:spacing w:line="276" w:lineRule="auto"/>
+      </w:pPr>
+      <w:r>
+        <w:t>My main concern is that the trees be pruned enough to generalize well to new data. In comparing train and test sets, results were consistent, which made me feel better about the potential issue of overfitting.</w:t>
+      </w:r>
+    </w:p>
+    <w:p>
+      <w:pPr>
+        <w:spacing w:line="276" w:lineRule="auto"/>
+      </w:pPr>
+    </w:p>
+    <w:p>
+      <w:pPr>
+        <w:spacing w:line="276" w:lineRule="auto"/>
+      </w:pPr>
+      <w:r>
+        <w:rPr>
+          <w:noProof/>
+        </w:rPr>
+        <w:lastRenderedPageBreak/>
+        <w:drawing>
+          <wp:inline distT="0" distB="0" distL="0" distR="0" wp14:anchorId="06F21F15" wp14:editId="3C2744A0">
+            <wp:extent cx="5943600" cy="1314450"/>
+            <wp:effectExtent l="0" t="0" r="0" b="6350"/>
+            <wp:docPr id="419203182" name="Picture 2" descr="A picture containing text, screenshot, font&#10;&#10;Description automatically generated"/>
+            <wp:cNvGraphicFramePr>
+              <a:graphicFrameLocks xmlns:a="http://schemas.openxmlformats.org/drawingml/2006/main" noChangeAspect="1"/>
+            </wp:cNvGraphicFramePr>
+            <a:graphic xmlns:a="http://schemas.openxmlformats.org/drawingml/2006/main">
+              <a:graphicData uri="http://schemas.openxmlformats.org/drawingml/2006/picture">
+                <pic:pic xmlns:pic="http://schemas.openxmlformats.org/drawingml/2006/picture">
+                  <pic:nvPicPr>
+                    <pic:cNvPr id="419203182" name="Picture 2" descr="A picture containing text, screenshot, font&#10;&#10;Description automatically generated"/>
+                    <pic:cNvPicPr/>
+                  </pic:nvPicPr>
+                  <pic:blipFill>
+                    <a:blip r:embed="rId12">
+                      <a:extLst>
+                        <a:ext uri="{28A0092B-C50C-407E-A947-70E740481C1C}">
+                          <a14:useLocalDpi xmlns:a14="http://schemas.microsoft.com/office/drawing/2010/main" val="0"/>
+                        </a:ext>
+                      </a:extLst>
+                    </a:blip>
+                    <a:stretch>
+                      <a:fillRect/>
+                    </a:stretch>
+                  </pic:blipFill>
+                  <pic:spPr>
+                    <a:xfrm>
+                      <a:off x="0" y="0"/>
+                      <a:ext cx="5943600" cy="1314450"/>
+                    </a:xfrm>
+                    <a:prstGeom prst="rect">
+                      <a:avLst/>
+                    </a:prstGeom>
+                  </pic:spPr>
+                </pic:pic>
+              </a:graphicData>
+            </a:graphic>
+          </wp:inline>
+        </w:drawing>
+      </w:r>
+    </w:p>
+    <w:p>
+      <w:pPr>
+        <w:spacing w:line="276" w:lineRule="auto"/>
+        <w:jc w:val="center"/>
+        <w:rPr>
+          <w:sz w:val="21"/>
+          <w:szCs w:val="21"/>
+        </w:rPr>
+      </w:pPr>
+      <w:r>
+        <w:rPr>
+          <w:sz w:val="21"/>
+          <w:szCs w:val="21"/>
+        </w:rPr>
+        <w:t>Figure 6: Train vs. Test Performance Summary</w:t>
+      </w:r>
+    </w:p>
+    <w:p>
+      <w:pPr>
+        <w:spacing w:line="276" w:lineRule="auto"/>
+      </w:pPr>
+    </w:p>
+    <w:p>
+      <w:pPr>
+        <w:spacing w:line="276" w:lineRule="auto"/>
+      </w:pPr>
+      <w:r>
+        <w:t>In this model, these features were found to be the most important in understanding retention an</w:t>
+      </w:r>
+      <w:r>
+        <w:t>d</w:t>
+      </w:r>
+      <w:r>
+        <w:t xml:space="preserve"> churn:</w:t>
+      </w:r>
+    </w:p>
+    <w:p>
+      <w:pPr>
+        <w:spacing w:line="276" w:lineRule="auto"/>
+      </w:pPr>
+    </w:p>
+    <w:p>
+      <w:pPr>
+        <w:spacing w:line="276" w:lineRule="auto"/>
+        <w:jc w:val="center"/>
+      </w:pPr>
+      <w:r>
+        <w:drawing>
+          <wp:inline distT="0" distB="0" distL="0" distR="0" wp14:anchorId="28F83A9F" wp14:editId="165F02CE">
+            <wp:extent cx="5156200" cy="5156200"/>
+            <wp:effectExtent l="0" t="0" r="0" b="0"/>
+            <wp:docPr id="622997427" name="Picture 1" descr="Feature Importance"/>
+            <wp:cNvGraphicFramePr>
+              <a:graphicFrameLocks xmlns:a="http://schemas.openxmlformats.org/drawingml/2006/main" noChangeAspect="1"/>
+            </wp:cNvGraphicFramePr>
+            <a:graphic xmlns:a="http://schemas.openxmlformats.org/drawingml/2006/main">
+              <a:graphicData uri="http://schemas.openxmlformats.org/drawingml/2006/picture">
+                <pic:pic xmlns:pic="http://schemas.openxmlformats.org/drawingml/2006/picture">
+                  <pic:nvPicPr>
+                    <pic:cNvPr id="622997427" name="Picture 1" descr="Feature Importance"/>
+                    <pic:cNvPicPr/>
+                  </pic:nvPicPr>
+                  <pic:blipFill>
+                    <a:blip r:embed="rId13"/>
+                    <a:stretch>
+                      <a:fillRect/>
+                    </a:stretch>
+                  </pic:blipFill>
+                  <pic:spPr>
+                    <a:xfrm>
+                      <a:off x="0" y="0"/>
+                      <a:ext cx="5156200" cy="5156200"/>
+                    </a:xfrm>
+                    <a:prstGeom prst="rect">
+                      <a:avLst/>
+                    </a:prstGeom>
+                  </pic:spPr>
+                </pic:pic>
+              </a:graphicData>
+            </a:graphic>
+          </wp:inline>
+        </w:drawing>
+      </w:r>
+    </w:p>
+    <w:p>
+      <w:pPr>
+        <w:spacing w:line="276" w:lineRule="auto"/>
+        <w:jc w:val="center"/>
+        <w:rPr>
+          <w:sz w:val="21"/>
+          <w:szCs w:val="21"/>
+        </w:rPr>
+      </w:pPr>
+      <w:r>
+        <w:rPr>
+          <w:sz w:val="21"/>
+          <w:szCs w:val="21"/>
+        </w:rPr>
+        <w:t xml:space="preserve">Figure 7: </w:t>
+      </w:r>
+      <w:r>
+        <w:rPr>
+          <w:sz w:val="21"/>
+          <w:szCs w:val="21"/>
+        </w:rPr>
+        <w:t>Feature Important of Random Forest Model</w:t>
+      </w:r>
+    </w:p>
+    <w:p>
+      <w:pPr>
+        <w:spacing w:line="276" w:lineRule="auto"/>
+      </w:pPr>
+    </w:p>
+    <w:p>
+      <w:pPr>
+        <w:spacing w:line="276" w:lineRule="auto"/>
+        <w:rPr>
+          <w:b/>
+          <w:bCs/>
+          <w:i/>
+          <w:iCs/>
+        </w:rPr>
+      </w:pPr>
+      <w:r>
+        <w:rPr>
+          <w:b/>
+          <w:bCs/>
+          <w:i/>
+          <w:iCs/>
+        </w:rPr>
+        <w:t>Leveraging the Data</w:t>
+      </w:r>
+    </w:p>
+    <w:p>
+      <w:pPr>
+        <w:spacing w:line="276" w:lineRule="auto"/>
+      </w:pPr>
+      <w:r>
+        <w:t>With this model in place, Ultimate can use it to flag which riders are most likely to churn</w:t>
+      </w:r>
+      <w:r>
+        <w:t>. It will be important to consider these most impactful fields – average rating by driver, surge, etc. to plan interventions in on the variables that make the biggest difference. In doing so I think they can reduce churn in a targeted, cost-effective way.</w:t>
+      </w:r>
     </w:p>
     <w:sectPr>
-      <w:footerReference w:type="even" r:id="rId6"/>
-      <w:footerReference w:type="default" r:id="rId7"/>
-      <w:footerReference w:type="first" r:id="rId8"/>
+      <w:footerReference w:type="even" r:id="rId14"/>
+      <w:footerReference w:type="default" r:id="rId15"/>
+      <w:footerReference w:type="first" r:id="rId16"/>
       <w:pgSz w:w="12240" w:h="15840"/>
-      <w:pgMar w:top="1440" w:right="1440" w:bottom="1440" w:left="1440" w:header="720" w:footer="720" w:gutter="0"/>
+      <w:pgMar w:top="720" w:right="720" w:bottom="720" w:left="720" w:header="720" w:footer="720" w:gutter="0"/>
       <w:cols w:space="720"/>
       <w:docGrid w:linePitch="360"/>
     </w:sectPr>
@@ -429,7 +1500,6 @@
               <v:path gradientshapeok="t" o:connecttype="rect"/>
             </v:shapetype>
             <v:shape id="Text Box 2" o:spid="_x0000_s1026" type="#_x0000_t202" alt="[ADVENTISTHEALTH:INTERNAL]" style="position:absolute;margin-left:0;margin-top:0;width:34.95pt;height:34.95pt;z-index:251659264;visibility:visible;mso-wrap-style:none;mso-wrap-distance-left:0;mso-wrap-distance-top:0;mso-wrap-distance-right:0;mso-wrap-distance-bottom:0;mso-position-horizontal:left;mso-position-horizontal-relative:page;mso-position-vertical:bottom;mso-position-vertical-relative:page;v-text-anchor:bottom" o:gfxdata="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" filled="f" stroked="f">
-              <v:fill o:detectmouseclick="t"/>
               <v:textbox style="mso-fit-shape-to-text:t" inset="20pt,0,0,15pt">
                 <w:txbxContent>
                   <w:p>
@@ -558,7 +1628,6 @@
               <v:path gradientshapeok="t" o:connecttype="rect"/>
             </v:shapetype>
             <v:shape id="Text Box 3" o:spid="_x0000_s1027" type="#_x0000_t202" alt="[ADVENTISTHEALTH:INTERNAL]" style="position:absolute;margin-left:0;margin-top:0;width:34.95pt;height:34.95pt;z-index:251660288;visibility:visible;mso-wrap-style:none;mso-wrap-distance-left:0;mso-wrap-distance-top:0;mso-wrap-distance-right:0;mso-wrap-distance-bottom:0;mso-position-horizontal:left;mso-position-horizontal-relative:page;mso-position-vertical:bottom;mso-position-vertical-relative:page;v-text-anchor:bottom" o:gfxdata="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" filled="f" stroked="f">
-              <v:fill o:detectmouseclick="t"/>
               <v:textbox style="mso-fit-shape-to-text:t" inset="20pt,0,0,15pt">
                 <w:txbxContent>
                   <w:p>
@@ -687,7 +1756,6 @@
               <v:path gradientshapeok="t" o:connecttype="rect"/>
             </v:shapetype>
             <v:shape id="Text Box 1" o:spid="_x0000_s1028" type="#_x0000_t202" alt="[ADVENTISTHEALTH:INTERNAL]" style="position:absolute;margin-left:0;margin-top:0;width:34.95pt;height:34.95pt;z-index:251658240;visibility:visible;mso-wrap-style:none;mso-wrap-distance-left:0;mso-wrap-distance-top:0;mso-wrap-distance-right:0;mso-wrap-distance-bottom:0;mso-position-horizontal:left;mso-position-horizontal-relative:page;mso-position-vertical:bottom;mso-position-vertical-relative:page;v-text-anchor:bottom" o:gfxdata="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" filled="f" stroked="f">
-              <v:fill o:detectmouseclick="t"/>
               <v:textbox style="mso-fit-shape-to-text:t" inset="20pt,0,0,15pt">
                 <w:txbxContent>
                   <w:p>
@@ -740,6 +1808,126 @@
     </w:p>
   </w:footnote>
 </w:footnotes>
+</file>
+
+<file path=word/numbering.xml><?xml version="1.0" encoding="utf-8"?>
+<w:numbering xmlns:wpc="http://schemas.microsoft.com/office/word/2010/wordprocessingCanvas" xmlns:cx="http://schemas.microsoft.com/office/drawing/2014/chartex" xmlns:cx1="http://schemas.microsoft.com/office/drawing/2015/9/8/chartex" xmlns:cx2="http://schemas.microsoft.com/office/drawing/2015/10/21/chartex" xmlns:cx3="http://schemas.microsoft.com/office/drawing/2016/5/9/chartex" xmlns:cx4="http://schemas.microsoft.com/office/drawing/2016/5/10/chartex" xmlns:cx5="http://schemas.microsoft.com/office/drawing/2016/5/11/chartex" xmlns:cx6="http://schemas.microsoft.com/office/drawing/2016/5/12/chartex" xmlns:cx7="http://schemas.microsoft.com/office/drawing/2016/5/13/chartex" xmlns:cx8="http://schemas.microsoft.com/office/drawing/2016/5/14/chartex" xmlns:mc="http://schemas.openxmlformats.org/markup-compatibility/2006" xmlns:aink="http://schemas.microsoft.com/office/drawing/2016/ink" xmlns:am3d="http://schemas.microsoft.com/office/drawing/2017/model3d" xmlns:o="urn:schemas-microsoft-com:office:office" xmlns:oel="http://schemas.microsoft.com/office/2019/extlst" xmlns:r="http://schemas.openxmlformats.org/officeDocument/2006/relationships" xmlns:m="http://schemas.openxmlformats.org/officeDocument/2006/math" xmlns:v="urn:schemas-microsoft-com:vml" xmlns:wp14="http://schemas.microsoft.com/office/word/2010/wordprocessingDrawing" xmlns:wp="http://schemas.openxmlformats.org/drawingml/2006/wordprocessingDrawing" xmlns:w10="urn:schemas-microsoft-com:office:word" xmlns:w="http://schemas.openxmlformats.org/wordprocessingml/2006/main" xmlns:w14="http://schemas.microsoft.com/office/word/2010/wordml" xmlns:w15="http://schemas.microsoft.com/office/word/2012/wordml" xmlns:w16cex="http://schemas.microsoft.com/office/word/2018/wordml/cex" xmlns:w16cid="http://schemas.microsoft.com/office/word/2016/wordml/cid" xmlns:w16="http://schemas.microsoft.com/office/word/2018/wordml" xmlns:w16sdtdh="http://schemas.microsoft.com/office/word/2020/wordml/sdtdatahash" xmlns:w16se="http://schemas.microsoft.com/office/word/2015/wordml/symex" xmlns:wpg="http://schemas.microsoft.com/office/word/2010/wordprocessingGroup" xmlns:wpi="http://schemas.microsoft.com/office/word/2010/wordprocessingInk" xmlns:wne="http://schemas.microsoft.com/office/word/2006/wordml" xmlns:wps="http://schemas.microsoft.com/office/word/2010/wordprocessingShape" mc:Ignorable="w14 w15 w16se w16cid w16 w16cex w16sdtdh wp14">
+  <w:abstractNum w:abstractNumId="0" w15:restartNumberingAfterBreak="0">
+    <w:nsid w:val="05011E8B"/>
+    <w:multiLevelType w:val="hybridMultilevel"/>
+    <w:tmpl w:val="85AC805C"/>
+    <w:lvl w:ilvl="0" w:tplc="A0A42136">
+      <w:numFmt w:val="bullet"/>
+      <w:lvlText w:val="-"/>
+      <w:lvlJc w:val="left"/>
+      <w:pPr>
+        <w:ind w:left="720" w:hanging="360"/>
+      </w:pPr>
+      <w:rPr>
+        <w:rFonts w:ascii="Calibri" w:eastAsiaTheme="minorHAnsi" w:hAnsi="Calibri" w:cs="Calibri" w:hint="default"/>
+      </w:rPr>
+    </w:lvl>
+    <w:lvl w:ilvl="1" w:tplc="04090003">
+      <w:start w:val="1"/>
+      <w:numFmt w:val="bullet"/>
+      <w:lvlText w:val="o"/>
+      <w:lvlJc w:val="left"/>
+      <w:pPr>
+        <w:ind w:left="1440" w:hanging="360"/>
+      </w:pPr>
+      <w:rPr>
+        <w:rFonts w:ascii="Courier New" w:hAnsi="Courier New" w:cs="Courier New" w:hint="default"/>
+      </w:rPr>
+    </w:lvl>
+    <w:lvl w:ilvl="2" w:tplc="04090005">
+      <w:start w:val="1"/>
+      <w:numFmt w:val="bullet"/>
+      <w:lvlText w:val=""/>
+      <w:lvlJc w:val="left"/>
+      <w:pPr>
+        <w:ind w:left="2160" w:hanging="360"/>
+      </w:pPr>
+      <w:rPr>
+        <w:rFonts w:ascii="Wingdings" w:hAnsi="Wingdings" w:hint="default"/>
+      </w:rPr>
+    </w:lvl>
+    <w:lvl w:ilvl="3" w:tplc="04090001" w:tentative="1">
+      <w:start w:val="1"/>
+      <w:numFmt w:val="bullet"/>
+      <w:lvlText w:val=""/>
+      <w:lvlJc w:val="left"/>
+      <w:pPr>
+        <w:ind w:left="2880" w:hanging="360"/>
+      </w:pPr>
+      <w:rPr>
+        <w:rFonts w:ascii="Symbol" w:hAnsi="Symbol" w:hint="default"/>
+      </w:rPr>
+    </w:lvl>
+    <w:lvl w:ilvl="4" w:tplc="04090003" w:tentative="1">
+      <w:start w:val="1"/>
+      <w:numFmt w:val="bullet"/>
+      <w:lvlText w:val="o"/>
+      <w:lvlJc w:val="left"/>
+      <w:pPr>
+        <w:ind w:left="3600" w:hanging="360"/>
+      </w:pPr>
+      <w:rPr>
+        <w:rFonts w:ascii="Courier New" w:hAnsi="Courier New" w:cs="Courier New" w:hint="default"/>
+      </w:rPr>
+    </w:lvl>
+    <w:lvl w:ilvl="5" w:tplc="04090005" w:tentative="1">
+      <w:start w:val="1"/>
+      <w:numFmt w:val="bullet"/>
+      <w:lvlText w:val=""/>
+      <w:lvlJc w:val="left"/>
+      <w:pPr>
+        <w:ind w:left="4320" w:hanging="360"/>
+      </w:pPr>
+      <w:rPr>
+        <w:rFonts w:ascii="Wingdings" w:hAnsi="Wingdings" w:hint="default"/>
+      </w:rPr>
+    </w:lvl>
+    <w:lvl w:ilvl="6" w:tplc="04090001" w:tentative="1">
+      <w:start w:val="1"/>
+      <w:numFmt w:val="bullet"/>
+      <w:lvlText w:val=""/>
+      <w:lvlJc w:val="left"/>
+      <w:pPr>
+        <w:ind w:left="5040" w:hanging="360"/>
+      </w:pPr>
+      <w:rPr>
+        <w:rFonts w:ascii="Symbol" w:hAnsi="Symbol" w:hint="default"/>
+      </w:rPr>
+    </w:lvl>
+    <w:lvl w:ilvl="7" w:tplc="04090003" w:tentative="1">
+      <w:start w:val="1"/>
+      <w:numFmt w:val="bullet"/>
+      <w:lvlText w:val="o"/>
+      <w:lvlJc w:val="left"/>
+      <w:pPr>
+        <w:ind w:left="5760" w:hanging="360"/>
+      </w:pPr>
+      <w:rPr>
+        <w:rFonts w:ascii="Courier New" w:hAnsi="Courier New" w:cs="Courier New" w:hint="default"/>
+      </w:rPr>
+    </w:lvl>
+    <w:lvl w:ilvl="8" w:tplc="04090005" w:tentative="1">
+      <w:start w:val="1"/>
+      <w:numFmt w:val="bullet"/>
+      <w:lvlText w:val=""/>
+      <w:lvlJc w:val="left"/>
+      <w:pPr>
+        <w:ind w:left="6480" w:hanging="360"/>
+      </w:pPr>
+      <w:rPr>
+        <w:rFonts w:ascii="Wingdings" w:hAnsi="Wingdings" w:hint="default"/>
+      </w:rPr>
+    </w:lvl>
+  </w:abstractNum>
+  <w:num w:numId="1" w16cid:durableId="215051609">
+    <w:abstractNumId w:val="0"/>
+  </w:num>
+</w:numbering>
 </file>
 
 <file path=word/styles.xml><?xml version="1.0" encoding="utf-8"?>
@@ -1187,6 +2375,17 @@
     <w:uiPriority w:val="99"/>
     <w:rsid w:val="006A29A9"/>
   </w:style>
+  <w:style w:type="paragraph" w:styleId="ListParagraph">
+    <w:name w:val="List Paragraph"/>
+    <w:basedOn w:val="Normal"/>
+    <w:uiPriority w:val="34"/>
+    <w:qFormat/>
+    <w:rsid w:val="008021E0"/>
+    <w:pPr>
+      <w:ind w:left="720"/>
+      <w:contextualSpacing/>
+    </w:pPr>
+  </w:style>
 </w:styles>
 </file>
 

</xml_diff>

<commit_message>
Add write-up for EDA section.
</commit_message>
<xml_diff>
--- a/reports/challenge_report.docx
+++ b/reports/challenge_report.docx
@@ -57,6 +57,17 @@
     <w:p>
       <w:pPr>
         <w:spacing w:line="276" w:lineRule="auto"/>
+      </w:pPr>
+      <w:r>
+        <w:t xml:space="preserve">After loading the data, aggregating into 15-minute intervals, </w:t>
+      </w:r>
+      <w:r>
+        <w:t>and doing some cleaning, I visualized with a histogram:</w:t>
+      </w:r>
+    </w:p>
+    <w:p>
+      <w:pPr>
+        <w:spacing w:line="276" w:lineRule="auto"/>
         <w:rPr>
           <w:b/>
           <w:bCs/>
@@ -66,10 +77,364 @@
     <w:p>
       <w:pPr>
         <w:spacing w:line="276" w:lineRule="auto"/>
-        <w:rPr>
-          <w:b/>
-          <w:bCs/>
-        </w:rPr>
+        <w:jc w:val="center"/>
+      </w:pPr>
+      <w:r>
+        <w:drawing>
+          <wp:inline distT="0" distB="0" distL="0" distR="0" wp14:anchorId="3180C259" wp14:editId="028AB48A">
+            <wp:extent cx="3289300" cy="3429469"/>
+            <wp:effectExtent l="0" t="0" r="0" b="0"/>
+            <wp:docPr id="742409846" name="Picture 1" descr="A picture containing text, screenshot, plot, diagram&#10;&#10;Description automatically generated"/>
+            <wp:cNvGraphicFramePr>
+              <a:graphicFrameLocks xmlns:a="http://schemas.openxmlformats.org/drawingml/2006/main" noChangeAspect="1"/>
+            </wp:cNvGraphicFramePr>
+            <a:graphic xmlns:a="http://schemas.openxmlformats.org/drawingml/2006/main">
+              <a:graphicData uri="http://schemas.openxmlformats.org/drawingml/2006/picture">
+                <pic:pic xmlns:pic="http://schemas.openxmlformats.org/drawingml/2006/picture">
+                  <pic:nvPicPr>
+                    <pic:cNvPr id="742409846" name="Picture 1" descr="A picture containing text, screenshot, plot, diagram&#10;&#10;Description automatically generated"/>
+                    <pic:cNvPicPr/>
+                  </pic:nvPicPr>
+                  <pic:blipFill>
+                    <a:blip r:embed="rId7"/>
+                    <a:stretch>
+                      <a:fillRect/>
+                    </a:stretch>
+                  </pic:blipFill>
+                  <pic:spPr>
+                    <a:xfrm>
+                      <a:off x="0" y="0"/>
+                      <a:ext cx="3300436" cy="3441080"/>
+                    </a:xfrm>
+                    <a:prstGeom prst="rect">
+                      <a:avLst/>
+                    </a:prstGeom>
+                  </pic:spPr>
+                </pic:pic>
+              </a:graphicData>
+            </a:graphic>
+          </wp:inline>
+        </w:drawing>
+      </w:r>
+    </w:p>
+    <w:p>
+      <w:pPr>
+        <w:spacing w:line="276" w:lineRule="auto"/>
+      </w:pPr>
+    </w:p>
+    <w:p>
+      <w:pPr>
+        <w:spacing w:line="276" w:lineRule="auto"/>
+      </w:pPr>
+      <w:r>
+        <w:t xml:space="preserve">From this initial look at our 15-minute aggregate data it was clear we’d have some outliers, but I started by looking at a longer trend. The </w:t>
+      </w:r>
+      <w:r>
+        <w:t>small intervals</w:t>
+      </w:r>
+      <w:r>
+        <w:t xml:space="preserve"> were a bit busy, so I created this daily view:</w:t>
+      </w:r>
+    </w:p>
+    <w:p>
+      <w:pPr>
+        <w:spacing w:line="276" w:lineRule="auto"/>
+      </w:pPr>
+    </w:p>
+    <w:p>
+      <w:pPr>
+        <w:spacing w:line="276" w:lineRule="auto"/>
+      </w:pPr>
+      <w:r>
+        <w:drawing>
+          <wp:inline distT="0" distB="0" distL="0" distR="0" wp14:anchorId="403C1B59" wp14:editId="217CA39E">
+            <wp:extent cx="6858000" cy="2939415"/>
+            <wp:effectExtent l="0" t="0" r="0" b="0"/>
+            <wp:docPr id="1118907974" name="Picture 1" descr="A picture containing text, font, line, plot&#10;&#10;Description automatically generated"/>
+            <wp:cNvGraphicFramePr>
+              <a:graphicFrameLocks xmlns:a="http://schemas.openxmlformats.org/drawingml/2006/main" noChangeAspect="1"/>
+            </wp:cNvGraphicFramePr>
+            <a:graphic xmlns:a="http://schemas.openxmlformats.org/drawingml/2006/main">
+              <a:graphicData uri="http://schemas.openxmlformats.org/drawingml/2006/picture">
+                <pic:pic xmlns:pic="http://schemas.openxmlformats.org/drawingml/2006/picture">
+                  <pic:nvPicPr>
+                    <pic:cNvPr id="1118907974" name="Picture 1" descr="A picture containing text, font, line, plot&#10;&#10;Description automatically generated"/>
+                    <pic:cNvPicPr/>
+                  </pic:nvPicPr>
+                  <pic:blipFill>
+                    <a:blip r:embed="rId8"/>
+                    <a:stretch>
+                      <a:fillRect/>
+                    </a:stretch>
+                  </pic:blipFill>
+                  <pic:spPr>
+                    <a:xfrm>
+                      <a:off x="0" y="0"/>
+                      <a:ext cx="6858000" cy="2939415"/>
+                    </a:xfrm>
+                    <a:prstGeom prst="rect">
+                      <a:avLst/>
+                    </a:prstGeom>
+                  </pic:spPr>
+                </pic:pic>
+              </a:graphicData>
+            </a:graphic>
+          </wp:inline>
+        </w:drawing>
+      </w:r>
+    </w:p>
+    <w:p>
+      <w:pPr>
+        <w:spacing w:line="276" w:lineRule="auto"/>
+      </w:pPr>
+    </w:p>
+    <w:p>
+      <w:pPr>
+        <w:spacing w:line="276" w:lineRule="auto"/>
+      </w:pPr>
+      <w:r>
+        <w:t>Login traffic appears to be on an upward trend, but there are a lot of recurring peaks. The reason for this is a change in traffic based on weekday. Here are the total daily averages for each weekday:</w:t>
+      </w:r>
+    </w:p>
+    <w:p>
+      <w:pPr>
+        <w:spacing w:line="276" w:lineRule="auto"/>
+      </w:pPr>
+    </w:p>
+    <w:p>
+      <w:pPr>
+        <w:spacing w:line="276" w:lineRule="auto"/>
+        <w:jc w:val="center"/>
+      </w:pPr>
+      <w:r>
+        <w:drawing>
+          <wp:inline distT="0" distB="0" distL="0" distR="0" wp14:anchorId="32111C2A" wp14:editId="7C541921">
+            <wp:extent cx="4013200" cy="3220850"/>
+            <wp:effectExtent l="0" t="0" r="0" b="5080"/>
+            <wp:docPr id="1606231116" name="Picture 1" descr="A picture containing text, screenshot, colorfulness, rectangle&#10;&#10;Description automatically generated"/>
+            <wp:cNvGraphicFramePr>
+              <a:graphicFrameLocks xmlns:a="http://schemas.openxmlformats.org/drawingml/2006/main" noChangeAspect="1"/>
+            </wp:cNvGraphicFramePr>
+            <a:graphic xmlns:a="http://schemas.openxmlformats.org/drawingml/2006/main">
+              <a:graphicData uri="http://schemas.openxmlformats.org/drawingml/2006/picture">
+                <pic:pic xmlns:pic="http://schemas.openxmlformats.org/drawingml/2006/picture">
+                  <pic:nvPicPr>
+                    <pic:cNvPr id="1606231116" name="Picture 1" descr="A picture containing text, screenshot, colorfulness, rectangle&#10;&#10;Description automatically generated"/>
+                    <pic:cNvPicPr/>
+                  </pic:nvPicPr>
+                  <pic:blipFill>
+                    <a:blip r:embed="rId9"/>
+                    <a:stretch>
+                      <a:fillRect/>
+                    </a:stretch>
+                  </pic:blipFill>
+                  <pic:spPr>
+                    <a:xfrm>
+                      <a:off x="0" y="0"/>
+                      <a:ext cx="4021671" cy="3227648"/>
+                    </a:xfrm>
+                    <a:prstGeom prst="rect">
+                      <a:avLst/>
+                    </a:prstGeom>
+                  </pic:spPr>
+                </pic:pic>
+              </a:graphicData>
+            </a:graphic>
+          </wp:inline>
+        </w:drawing>
+      </w:r>
+    </w:p>
+    <w:p>
+      <w:pPr>
+        <w:spacing w:line="276" w:lineRule="auto"/>
+      </w:pPr>
+    </w:p>
+    <w:p>
+      <w:pPr>
+        <w:spacing w:line="276" w:lineRule="auto"/>
+      </w:pPr>
+      <w:r>
+        <w:t xml:space="preserve">Logins are heavy on the </w:t>
+      </w:r>
+      <w:proofErr w:type="gramStart"/>
+      <w:r>
+        <w:t>weekends, and</w:t>
+      </w:r>
+      <w:proofErr w:type="gramEnd"/>
+      <w:r>
+        <w:t xml:space="preserve"> grow through the week – peaking on Saturday. This is usual for the team managing the website, but it doesn’t give enough details on the daily cycles themselves. To understand this </w:t>
+      </w:r>
+      <w:proofErr w:type="gramStart"/>
+      <w:r>
+        <w:t>piece</w:t>
+      </w:r>
+      <w:proofErr w:type="gramEnd"/>
+      <w:r>
+        <w:t xml:space="preserve"> I took two different looks at similar data.</w:t>
+      </w:r>
+    </w:p>
+    <w:p>
+      <w:pPr>
+        <w:spacing w:line="276" w:lineRule="auto"/>
+      </w:pPr>
+    </w:p>
+    <w:p>
+      <w:pPr>
+        <w:pStyle w:val="ListParagraph"/>
+        <w:numPr>
+          <w:ilvl w:val="0"/>
+          <w:numId w:val="2"/>
+        </w:numPr>
+        <w:spacing w:line="276" w:lineRule="auto"/>
+      </w:pPr>
+      <w:r>
+        <w:t>Heatmap by weekday and hour of day</w:t>
+      </w:r>
+    </w:p>
+    <w:p>
+      <w:pPr>
+        <w:pStyle w:val="ListParagraph"/>
+        <w:spacing w:line="276" w:lineRule="auto"/>
+      </w:pPr>
+    </w:p>
+    <w:p>
+      <w:pPr>
+        <w:spacing w:line="276" w:lineRule="auto"/>
+        <w:ind w:left="360"/>
+        <w:jc w:val="center"/>
+      </w:pPr>
+      <w:r>
+        <w:drawing>
+          <wp:inline distT="0" distB="0" distL="0" distR="0" wp14:anchorId="600E9D62" wp14:editId="2BBCE652">
+            <wp:extent cx="6858000" cy="2434590"/>
+            <wp:effectExtent l="0" t="0" r="0" b="3810"/>
+            <wp:docPr id="1526220868" name="Picture 1" descr="A screenshot of a heatmap&#10;&#10;Description automatically generated with medium confidence"/>
+            <wp:cNvGraphicFramePr>
+              <a:graphicFrameLocks xmlns:a="http://schemas.openxmlformats.org/drawingml/2006/main" noChangeAspect="1"/>
+            </wp:cNvGraphicFramePr>
+            <a:graphic xmlns:a="http://schemas.openxmlformats.org/drawingml/2006/main">
+              <a:graphicData uri="http://schemas.openxmlformats.org/drawingml/2006/picture">
+                <pic:pic xmlns:pic="http://schemas.openxmlformats.org/drawingml/2006/picture">
+                  <pic:nvPicPr>
+                    <pic:cNvPr id="1526220868" name="Picture 1" descr="A screenshot of a heatmap&#10;&#10;Description automatically generated with medium confidence"/>
+                    <pic:cNvPicPr/>
+                  </pic:nvPicPr>
+                  <pic:blipFill>
+                    <a:blip r:embed="rId10"/>
+                    <a:stretch>
+                      <a:fillRect/>
+                    </a:stretch>
+                  </pic:blipFill>
+                  <pic:spPr>
+                    <a:xfrm>
+                      <a:off x="0" y="0"/>
+                      <a:ext cx="6858000" cy="2434590"/>
+                    </a:xfrm>
+                    <a:prstGeom prst="rect">
+                      <a:avLst/>
+                    </a:prstGeom>
+                  </pic:spPr>
+                </pic:pic>
+              </a:graphicData>
+            </a:graphic>
+          </wp:inline>
+        </w:drawing>
+      </w:r>
+    </w:p>
+    <w:p>
+      <w:pPr>
+        <w:spacing w:line="276" w:lineRule="auto"/>
+      </w:pPr>
+    </w:p>
+    <w:p>
+      <w:pPr>
+        <w:spacing w:line="276" w:lineRule="auto"/>
+        <w:ind w:left="720" w:hanging="180"/>
+      </w:pPr>
+      <w:r>
+        <w:tab/>
+        <w:t>This is a quick view, but we can see the lighter areas being more traffic on the weekends (as we already knew, but a little surprisingly in the early hours of the morning. While the weekdays are busiest around noon and in the evening. But this view is limited because the ‘heat’ is based on the global averages.</w:t>
+      </w:r>
+    </w:p>
+    <w:p>
+      <w:pPr>
+        <w:pStyle w:val="ListParagraph"/>
+        <w:numPr>
+          <w:ilvl w:val="0"/>
+          <w:numId w:val="2"/>
+        </w:numPr>
+        <w:spacing w:line="276" w:lineRule="auto"/>
+      </w:pPr>
+      <w:r>
+        <w:lastRenderedPageBreak/>
+        <w:t>Independent daily cycle by weekday and 15-min intervals</w:t>
+      </w:r>
+    </w:p>
+    <w:p>
+      <w:pPr>
+        <w:spacing w:line="276" w:lineRule="auto"/>
+        <w:ind w:left="360"/>
+        <w:jc w:val="center"/>
+      </w:pPr>
+      <w:r>
+        <w:drawing>
+          <wp:inline distT="0" distB="0" distL="0" distR="0" wp14:anchorId="29DA4B4F" wp14:editId="73DF9FED">
+            <wp:extent cx="6441555" cy="5981700"/>
+            <wp:effectExtent l="0" t="0" r="0" b="0"/>
+            <wp:docPr id="1299350701" name="Picture 1" descr="A picture containing text, screenshot, line, plot&#10;&#10;Description automatically generated"/>
+            <wp:cNvGraphicFramePr>
+              <a:graphicFrameLocks xmlns:a="http://schemas.openxmlformats.org/drawingml/2006/main" noChangeAspect="1"/>
+            </wp:cNvGraphicFramePr>
+            <a:graphic xmlns:a="http://schemas.openxmlformats.org/drawingml/2006/main">
+              <a:graphicData uri="http://schemas.openxmlformats.org/drawingml/2006/picture">
+                <pic:pic xmlns:pic="http://schemas.openxmlformats.org/drawingml/2006/picture">
+                  <pic:nvPicPr>
+                    <pic:cNvPr id="1299350701" name="Picture 1" descr="A picture containing text, screenshot, line, plot&#10;&#10;Description automatically generated"/>
+                    <pic:cNvPicPr/>
+                  </pic:nvPicPr>
+                  <pic:blipFill>
+                    <a:blip r:embed="rId11"/>
+                    <a:stretch>
+                      <a:fillRect/>
+                    </a:stretch>
+                  </pic:blipFill>
+                  <pic:spPr>
+                    <a:xfrm>
+                      <a:off x="0" y="0"/>
+                      <a:ext cx="6454947" cy="5994136"/>
+                    </a:xfrm>
+                    <a:prstGeom prst="rect">
+                      <a:avLst/>
+                    </a:prstGeom>
+                  </pic:spPr>
+                </pic:pic>
+              </a:graphicData>
+            </a:graphic>
+          </wp:inline>
+        </w:drawing>
+      </w:r>
+    </w:p>
+    <w:p>
+      <w:pPr>
+        <w:spacing w:line="276" w:lineRule="auto"/>
+        <w:ind w:left="810" w:hanging="180"/>
+      </w:pPr>
+      <w:r>
+        <w:tab/>
+      </w:r>
+    </w:p>
+    <w:p>
+      <w:pPr>
+        <w:spacing w:line="276" w:lineRule="auto"/>
+        <w:ind w:left="810" w:hanging="180"/>
+      </w:pPr>
+      <w:r>
+        <w:t xml:space="preserve">   This is a large graph, but it better shows the daily detail independent of the others. This really highlights the variation in cycle on weekends vs. weekdays.</w:t>
+      </w:r>
+    </w:p>
+    <w:p>
+      <w:pPr>
+        <w:spacing w:line="276" w:lineRule="auto"/>
       </w:pPr>
     </w:p>
     <w:p>
@@ -335,7 +700,6 @@
         <w:jc w:val="center"/>
       </w:pPr>
       <w:r>
-        <w:lastRenderedPageBreak/>
         <w:drawing>
           <wp:inline distT="0" distB="0" distL="0" distR="0" wp14:anchorId="4D26FDC2" wp14:editId="36E3B816">
             <wp:extent cx="5524500" cy="3741432"/>
@@ -352,7 +716,7 @@
                     <pic:cNvPicPr/>
                   </pic:nvPicPr>
                   <pic:blipFill>
-                    <a:blip r:embed="rId7"/>
+                    <a:blip r:embed="rId12"/>
                     <a:stretch>
                       <a:fillRect/>
                     </a:stretch>
@@ -413,6 +777,7 @@
         <w:spacing w:line="276" w:lineRule="auto"/>
       </w:pPr>
       <w:r>
+        <w:lastRenderedPageBreak/>
         <w:t xml:space="preserve">First </w:t>
       </w:r>
       <w:proofErr w:type="gramStart"/>
@@ -667,7 +1032,6 @@
         <w:jc w:val="center"/>
       </w:pPr>
       <w:r>
-        <w:lastRenderedPageBreak/>
         <w:drawing>
           <wp:inline distT="0" distB="0" distL="0" distR="0" wp14:anchorId="2B49566C" wp14:editId="4272004F">
             <wp:extent cx="5321300" cy="3853963"/>
@@ -684,7 +1048,7 @@
                     <pic:cNvPicPr/>
                   </pic:nvPicPr>
                   <pic:blipFill>
-                    <a:blip r:embed="rId8"/>
+                    <a:blip r:embed="rId13"/>
                     <a:stretch>
                       <a:fillRect/>
                     </a:stretch>
@@ -732,6 +1096,7 @@
         <w:spacing w:line="276" w:lineRule="auto"/>
       </w:pPr>
       <w:r>
+        <w:lastRenderedPageBreak/>
         <w:t>There is some inter-correlation between our surge fields, but I’m curious how each of those will impact our customer churn, so I left both in the model.</w:t>
       </w:r>
     </w:p>
@@ -960,7 +1325,6 @@
         <w:spacing w:line="276" w:lineRule="auto"/>
       </w:pPr>
       <w:r>
-        <w:lastRenderedPageBreak/>
         <w:t xml:space="preserve">In the end, I settled on using the Random Forest Classifier </w:t>
       </w:r>
       <w:r>
@@ -999,9 +1363,9 @@
           <w:noProof/>
         </w:rPr>
         <w:drawing>
-          <wp:inline distT="0" distB="0" distL="0" distR="0" wp14:anchorId="45BEA07D" wp14:editId="01CD08B5">
-            <wp:extent cx="5918200" cy="660400"/>
-            <wp:effectExtent l="0" t="0" r="0" b="0"/>
+          <wp:inline distT="0" distB="0" distL="0" distR="0" wp14:anchorId="45BEA07D" wp14:editId="4565B8F6">
+            <wp:extent cx="5181600" cy="578204"/>
+            <wp:effectExtent l="0" t="0" r="0" b="6350"/>
             <wp:docPr id="52721217" name="Picture 1" descr="A picture containing text, font, screenshot, line&#10;&#10;Description automatically generated"/>
             <wp:cNvGraphicFramePr>
               <a:graphicFrameLocks xmlns:a="http://schemas.openxmlformats.org/drawingml/2006/main" noChangeAspect="1"/>
@@ -1014,7 +1378,7 @@
                     <pic:cNvPicPr/>
                   </pic:nvPicPr>
                   <pic:blipFill>
-                    <a:blip r:embed="rId9">
+                    <a:blip r:embed="rId14">
                       <a:extLst>
                         <a:ext uri="{28A0092B-C50C-407E-A947-70E740481C1C}">
                           <a14:useLocalDpi xmlns:a14="http://schemas.microsoft.com/office/drawing/2010/main" val="0"/>
@@ -1028,7 +1392,7 @@
                   <pic:spPr>
                     <a:xfrm>
                       <a:off x="0" y="0"/>
-                      <a:ext cx="5918200" cy="660400"/>
+                      <a:ext cx="5283654" cy="589592"/>
                     </a:xfrm>
                     <a:prstGeom prst="rect">
                       <a:avLst/>
@@ -1048,9 +1412,9 @@
       </w:pPr>
       <w:r>
         <w:drawing>
-          <wp:inline distT="0" distB="0" distL="0" distR="0" wp14:anchorId="0DBFD8EA" wp14:editId="13F14EEB">
-            <wp:extent cx="5029200" cy="3949700"/>
-            <wp:effectExtent l="0" t="0" r="0" b="0"/>
+          <wp:inline distT="0" distB="0" distL="0" distR="0" wp14:anchorId="0DBFD8EA" wp14:editId="096D7E1C">
+            <wp:extent cx="3492500" cy="2742848"/>
+            <wp:effectExtent l="0" t="0" r="0" b="635"/>
             <wp:docPr id="1338539659" name="Picture 1" descr="A picture containing text, screenshot, diagram, rectangle&#10;&#10;Description automatically generated"/>
             <wp:cNvGraphicFramePr>
               <a:graphicFrameLocks xmlns:a="http://schemas.openxmlformats.org/drawingml/2006/main" noChangeAspect="1"/>
@@ -1063,7 +1427,7 @@
                     <pic:cNvPicPr/>
                   </pic:nvPicPr>
                   <pic:blipFill>
-                    <a:blip r:embed="rId10"/>
+                    <a:blip r:embed="rId15"/>
                     <a:stretch>
                       <a:fillRect/>
                     </a:stretch>
@@ -1071,7 +1435,7 @@
                   <pic:spPr>
                     <a:xfrm>
                       <a:off x="0" y="0"/>
-                      <a:ext cx="5029200" cy="3949700"/>
+                      <a:ext cx="3571792" cy="2805120"/>
                     </a:xfrm>
                     <a:prstGeom prst="rect">
                       <a:avLst/>
@@ -1107,6 +1471,7 @@
         <w:jc w:val="center"/>
       </w:pPr>
       <w:r>
+        <w:lastRenderedPageBreak/>
         <w:drawing>
           <wp:inline distT="0" distB="0" distL="0" distR="0" wp14:anchorId="74207888" wp14:editId="1CBCE5D4">
             <wp:extent cx="5232400" cy="1638300"/>
@@ -1123,7 +1488,7 @@
                     <pic:cNvPicPr/>
                   </pic:nvPicPr>
                   <pic:blipFill>
-                    <a:blip r:embed="rId11"/>
+                    <a:blip r:embed="rId16"/>
                     <a:stretch>
                       <a:fillRect/>
                     </a:stretch>
@@ -1182,16 +1547,16 @@
     <w:p>
       <w:pPr>
         <w:spacing w:line="276" w:lineRule="auto"/>
+        <w:jc w:val="center"/>
       </w:pPr>
       <w:r>
         <w:rPr>
           <w:noProof/>
         </w:rPr>
-        <w:lastRenderedPageBreak/>
         <w:drawing>
-          <wp:inline distT="0" distB="0" distL="0" distR="0" wp14:anchorId="06F21F15" wp14:editId="3C2744A0">
-            <wp:extent cx="5943600" cy="1314450"/>
-            <wp:effectExtent l="0" t="0" r="0" b="6350"/>
+          <wp:inline distT="0" distB="0" distL="0" distR="0" wp14:anchorId="06F21F15" wp14:editId="606806EE">
+            <wp:extent cx="5588000" cy="1235808"/>
+            <wp:effectExtent l="0" t="0" r="0" b="0"/>
             <wp:docPr id="419203182" name="Picture 2" descr="A picture containing text, screenshot, font&#10;&#10;Description automatically generated"/>
             <wp:cNvGraphicFramePr>
               <a:graphicFrameLocks xmlns:a="http://schemas.openxmlformats.org/drawingml/2006/main" noChangeAspect="1"/>
@@ -1204,7 +1569,7 @@
                     <pic:cNvPicPr/>
                   </pic:nvPicPr>
                   <pic:blipFill>
-                    <a:blip r:embed="rId12">
+                    <a:blip r:embed="rId17">
                       <a:extLst>
                         <a:ext uri="{28A0092B-C50C-407E-A947-70E740481C1C}">
                           <a14:useLocalDpi xmlns:a14="http://schemas.microsoft.com/office/drawing/2010/main" val="0"/>
@@ -1218,7 +1583,7 @@
                   <pic:spPr>
                     <a:xfrm>
                       <a:off x="0" y="0"/>
-                      <a:ext cx="5943600" cy="1314450"/>
+                      <a:ext cx="5625325" cy="1244063"/>
                     </a:xfrm>
                     <a:prstGeom prst="rect">
                       <a:avLst/>
@@ -1279,8 +1644,8 @@
       </w:pPr>
       <w:r>
         <w:drawing>
-          <wp:inline distT="0" distB="0" distL="0" distR="0" wp14:anchorId="28F83A9F" wp14:editId="165F02CE">
-            <wp:extent cx="5156200" cy="5156200"/>
+          <wp:inline distT="0" distB="0" distL="0" distR="0" wp14:anchorId="28F83A9F" wp14:editId="20E682DB">
+            <wp:extent cx="3949700" cy="3949700"/>
             <wp:effectExtent l="0" t="0" r="0" b="0"/>
             <wp:docPr id="622997427" name="Picture 1" descr="Feature Importance"/>
             <wp:cNvGraphicFramePr>
@@ -1294,7 +1659,7 @@
                     <pic:cNvPicPr/>
                   </pic:nvPicPr>
                   <pic:blipFill>
-                    <a:blip r:embed="rId13"/>
+                    <a:blip r:embed="rId18"/>
                     <a:stretch>
                       <a:fillRect/>
                     </a:stretch>
@@ -1302,7 +1667,7 @@
                   <pic:spPr>
                     <a:xfrm>
                       <a:off x="0" y="0"/>
-                      <a:ext cx="5156200" cy="5156200"/>
+                      <a:ext cx="3949700" cy="3949700"/>
                     </a:xfrm>
                     <a:prstGeom prst="rect">
                       <a:avLst/>
@@ -1342,11 +1707,6 @@
     <w:p>
       <w:pPr>
         <w:spacing w:line="276" w:lineRule="auto"/>
-      </w:pPr>
-    </w:p>
-    <w:p>
-      <w:pPr>
-        <w:spacing w:line="276" w:lineRule="auto"/>
         <w:rPr>
           <w:b/>
           <w:bCs/>
@@ -1361,6 +1721,7 @@
           <w:i/>
           <w:iCs/>
         </w:rPr>
+        <w:lastRenderedPageBreak/>
         <w:t>Leveraging the Data</w:t>
       </w:r>
     </w:p>
@@ -1376,9 +1737,9 @@
       </w:r>
     </w:p>
     <w:sectPr>
-      <w:footerReference w:type="even" r:id="rId14"/>
-      <w:footerReference w:type="default" r:id="rId15"/>
-      <w:footerReference w:type="first" r:id="rId16"/>
+      <w:footerReference w:type="even" r:id="rId19"/>
+      <w:footerReference w:type="default" r:id="rId20"/>
+      <w:footerReference w:type="first" r:id="rId21"/>
       <w:pgSz w:w="12240" w:h="15840"/>
       <w:pgMar w:top="720" w:right="720" w:bottom="720" w:left="720" w:header="720" w:footer="720" w:gutter="0"/>
       <w:cols w:space="720"/>
@@ -1924,8 +2285,100 @@
       </w:rPr>
     </w:lvl>
   </w:abstractNum>
+  <w:abstractNum w:abstractNumId="1" w15:restartNumberingAfterBreak="0">
+    <w:nsid w:val="456E42BB"/>
+    <w:multiLevelType w:val="hybridMultilevel"/>
+    <w:tmpl w:val="64FEFFB4"/>
+    <w:lvl w:ilvl="0" w:tplc="0409000F">
+      <w:start w:val="1"/>
+      <w:numFmt w:val="decimal"/>
+      <w:lvlText w:val="%1."/>
+      <w:lvlJc w:val="left"/>
+      <w:pPr>
+        <w:ind w:left="720" w:hanging="360"/>
+      </w:pPr>
+      <w:rPr>
+        <w:rFonts w:hint="default"/>
+      </w:rPr>
+    </w:lvl>
+    <w:lvl w:ilvl="1" w:tplc="04090019" w:tentative="1">
+      <w:start w:val="1"/>
+      <w:numFmt w:val="lowerLetter"/>
+      <w:lvlText w:val="%2."/>
+      <w:lvlJc w:val="left"/>
+      <w:pPr>
+        <w:ind w:left="1440" w:hanging="360"/>
+      </w:pPr>
+    </w:lvl>
+    <w:lvl w:ilvl="2" w:tplc="0409001B" w:tentative="1">
+      <w:start w:val="1"/>
+      <w:numFmt w:val="lowerRoman"/>
+      <w:lvlText w:val="%3."/>
+      <w:lvlJc w:val="right"/>
+      <w:pPr>
+        <w:ind w:left="2160" w:hanging="180"/>
+      </w:pPr>
+    </w:lvl>
+    <w:lvl w:ilvl="3" w:tplc="0409000F" w:tentative="1">
+      <w:start w:val="1"/>
+      <w:numFmt w:val="decimal"/>
+      <w:lvlText w:val="%4."/>
+      <w:lvlJc w:val="left"/>
+      <w:pPr>
+        <w:ind w:left="2880" w:hanging="360"/>
+      </w:pPr>
+    </w:lvl>
+    <w:lvl w:ilvl="4" w:tplc="04090019" w:tentative="1">
+      <w:start w:val="1"/>
+      <w:numFmt w:val="lowerLetter"/>
+      <w:lvlText w:val="%5."/>
+      <w:lvlJc w:val="left"/>
+      <w:pPr>
+        <w:ind w:left="3600" w:hanging="360"/>
+      </w:pPr>
+    </w:lvl>
+    <w:lvl w:ilvl="5" w:tplc="0409001B" w:tentative="1">
+      <w:start w:val="1"/>
+      <w:numFmt w:val="lowerRoman"/>
+      <w:lvlText w:val="%6."/>
+      <w:lvlJc w:val="right"/>
+      <w:pPr>
+        <w:ind w:left="4320" w:hanging="180"/>
+      </w:pPr>
+    </w:lvl>
+    <w:lvl w:ilvl="6" w:tplc="0409000F" w:tentative="1">
+      <w:start w:val="1"/>
+      <w:numFmt w:val="decimal"/>
+      <w:lvlText w:val="%7."/>
+      <w:lvlJc w:val="left"/>
+      <w:pPr>
+        <w:ind w:left="5040" w:hanging="360"/>
+      </w:pPr>
+    </w:lvl>
+    <w:lvl w:ilvl="7" w:tplc="04090019" w:tentative="1">
+      <w:start w:val="1"/>
+      <w:numFmt w:val="lowerLetter"/>
+      <w:lvlText w:val="%8."/>
+      <w:lvlJc w:val="left"/>
+      <w:pPr>
+        <w:ind w:left="5760" w:hanging="360"/>
+      </w:pPr>
+    </w:lvl>
+    <w:lvl w:ilvl="8" w:tplc="0409001B" w:tentative="1">
+      <w:start w:val="1"/>
+      <w:numFmt w:val="lowerRoman"/>
+      <w:lvlText w:val="%9."/>
+      <w:lvlJc w:val="right"/>
+      <w:pPr>
+        <w:ind w:left="6480" w:hanging="180"/>
+      </w:pPr>
+    </w:lvl>
+  </w:abstractNum>
   <w:num w:numId="1" w16cid:durableId="215051609">
     <w:abstractNumId w:val="0"/>
+  </w:num>
+  <w:num w:numId="2" w16cid:durableId="1023744746">
+    <w:abstractNumId w:val="1"/>
   </w:num>
 </w:numbering>
 </file>

</xml_diff>

<commit_message>
Make grammar, spelling updates and save a new pdf document.
</commit_message>
<xml_diff>
--- a/reports/challenge_report.docx
+++ b/reports/challenge_report.docx
@@ -70,6 +70,9 @@
         <w:jc w:val="center"/>
       </w:pPr>
       <w:r>
+        <w:rPr>
+          <w:noProof/>
+        </w:rPr>
         <w:drawing>
           <wp:inline distT="0" distB="0" distL="0" distR="0" wp14:anchorId="3180C259" wp14:editId="04C6AF2F">
             <wp:extent cx="3175000" cy="3310299"/>
@@ -137,6 +140,9 @@
         <w:jc w:val="center"/>
       </w:pPr>
       <w:r>
+        <w:rPr>
+          <w:noProof/>
+        </w:rPr>
         <w:drawing>
           <wp:inline distT="0" distB="0" distL="0" distR="0" wp14:anchorId="403C1B59" wp14:editId="223D560E">
             <wp:extent cx="5244616" cy="2247900"/>
@@ -193,6 +199,9 @@
         <w:jc w:val="center"/>
       </w:pPr>
       <w:r>
+        <w:rPr>
+          <w:noProof/>
+        </w:rPr>
         <w:drawing>
           <wp:inline distT="0" distB="0" distL="0" distR="0" wp14:anchorId="32111C2A" wp14:editId="1E17B9BA">
             <wp:extent cx="3340100" cy="2680643"/>
@@ -242,19 +251,15 @@
       <w:r>
         <w:t xml:space="preserve">Logins are heavy on the </w:t>
       </w:r>
-      <w:proofErr w:type="gramStart"/>
-      <w:r>
-        <w:t>weekends, and</w:t>
-      </w:r>
-      <w:proofErr w:type="gramEnd"/>
+      <w:r>
+        <w:t>weekends and</w:t>
+      </w:r>
       <w:r>
         <w:t xml:space="preserve"> grow through the week – peaking on Saturday. This is usual for the team managing the website, but it doesn’t give enough details on the daily cycles themselves. To understand this </w:t>
       </w:r>
-      <w:proofErr w:type="gramStart"/>
-      <w:r>
-        <w:t>piece</w:t>
-      </w:r>
-      <w:proofErr w:type="gramEnd"/>
+      <w:r>
+        <w:t>piece,</w:t>
+      </w:r>
       <w:r>
         <w:t xml:space="preserve"> I took two different looks at similar data.</w:t>
       </w:r>
@@ -290,6 +295,9 @@
         <w:jc w:val="center"/>
       </w:pPr>
       <w:r>
+        <w:rPr>
+          <w:noProof/>
+        </w:rPr>
         <w:drawing>
           <wp:inline distT="0" distB="0" distL="0" distR="0" wp14:anchorId="15AAC152" wp14:editId="476D83D9">
             <wp:extent cx="5663485" cy="2010537"/>
@@ -374,6 +382,9 @@
         <w:jc w:val="center"/>
       </w:pPr>
       <w:r>
+        <w:rPr>
+          <w:noProof/>
+        </w:rPr>
         <w:lastRenderedPageBreak/>
         <w:drawing>
           <wp:inline distT="0" distB="0" distL="0" distR="0" wp14:anchorId="29DA4B4F" wp14:editId="4CABFF62">
@@ -545,81 +556,77 @@
       <w:r>
         <w:t xml:space="preserve">driver partners: one control with no reimbursement, one with </w:t>
       </w:r>
-      <w:proofErr w:type="spellStart"/>
+      <w:r>
+        <w:t>an</w:t>
+      </w:r>
+      <w:r>
+        <w:t xml:space="preserve"> after-the-fact process for</w:t>
+      </w:r>
+      <w:r>
+        <w:t xml:space="preserve"> manually adding how much you paid for tolls, </w:t>
+      </w:r>
+      <w:r>
+        <w:t>and one a sort of “</w:t>
+      </w:r>
+      <w:r>
+        <w:t>FastTrack</w:t>
+      </w:r>
+      <w:r>
+        <w:t>” that allows for automatic free crossing without having to worry about paying and being reimbursed (</w:t>
+      </w:r>
+      <w:r>
+        <w:t>assuming we could work with the bridge authority to set this up).</w:t>
+      </w:r>
+      <w:r>
+        <w:t xml:space="preserve"> </w:t>
+      </w:r>
+      <w:r>
+        <w:t>Then</w:t>
+      </w:r>
+      <w:r>
+        <w:t xml:space="preserve"> compare the 90 days pre- and post-intervention</w:t>
+      </w:r>
+      <w:r>
+        <w:t xml:space="preserve"> with</w:t>
+      </w:r>
+      <w:r>
+        <w:t xml:space="preserve"> </w:t>
+      </w:r>
       <w:r>
         <w:t>a</w:t>
       </w:r>
-      <w:proofErr w:type="spellEnd"/>
-      <w:r>
-        <w:t xml:space="preserve"> after-the-fact process for</w:t>
-      </w:r>
-      <w:r>
-        <w:t xml:space="preserve"> manually adding how much you paid for tolls, </w:t>
-      </w:r>
-      <w:r>
-        <w:t>and one a sort of “</w:t>
-      </w:r>
-      <w:r>
-        <w:t>FastTrack</w:t>
-      </w:r>
-      <w:r>
-        <w:t>” that allows for automatic free crossing without having to worry about paying and being reimbursed (</w:t>
-      </w:r>
-      <w:r>
-        <w:t>assuming we could work with the bridge authority to set this up).</w:t>
+      <w:r>
+        <w:t xml:space="preserve">n Analysis of Variance (ANOVA) test </w:t>
+      </w:r>
+      <w:r>
+        <w:t xml:space="preserve">on the </w:t>
+      </w:r>
+      <w:r>
+        <w:t xml:space="preserve">results to see if the </w:t>
+      </w:r>
+      <w:r>
+        <w:t xml:space="preserve">variation is statistically significant. </w:t>
+      </w:r>
+    </w:p>
+    <w:p>
+      <w:pPr>
+        <w:spacing w:line="276" w:lineRule="auto"/>
+      </w:pPr>
+    </w:p>
+    <w:p>
+      <w:pPr>
+        <w:spacing w:line="276" w:lineRule="auto"/>
+      </w:pPr>
+      <w:r>
+        <w:t xml:space="preserve">To interpret these </w:t>
+      </w:r>
+      <w:r>
+        <w:t>results,</w:t>
       </w:r>
       <w:r>
         <w:t xml:space="preserve"> </w:t>
       </w:r>
       <w:r>
-        <w:t>Then</w:t>
-      </w:r>
-      <w:r>
-        <w:t xml:space="preserve"> compare the 90 days pre- and post-intervention</w:t>
-      </w:r>
-      <w:r>
-        <w:t xml:space="preserve"> with</w:t>
-      </w:r>
-      <w:r>
-        <w:t xml:space="preserve"> </w:t>
-      </w:r>
-      <w:r>
-        <w:t>a</w:t>
-      </w:r>
-      <w:r>
-        <w:t xml:space="preserve">n Analysis of Variance (ANOVA) test </w:t>
-      </w:r>
-      <w:r>
-        <w:t xml:space="preserve">on the </w:t>
-      </w:r>
-      <w:r>
-        <w:t xml:space="preserve">results to see if the </w:t>
-      </w:r>
-      <w:r>
-        <w:t xml:space="preserve">variation is statistically significant. </w:t>
-      </w:r>
-    </w:p>
-    <w:p>
-      <w:pPr>
-        <w:spacing w:line="276" w:lineRule="auto"/>
-      </w:pPr>
-    </w:p>
-    <w:p>
-      <w:pPr>
-        <w:spacing w:line="276" w:lineRule="auto"/>
-      </w:pPr>
-      <w:r>
-        <w:t xml:space="preserve">To interpret these </w:t>
-      </w:r>
-      <w:proofErr w:type="gramStart"/>
-      <w:r>
-        <w:t>results</w:t>
-      </w:r>
-      <w:proofErr w:type="gramEnd"/>
-      <w:r>
-        <w:t xml:space="preserve"> </w:t>
-      </w:r>
-      <w:r>
         <w:t>we would check the results</w:t>
       </w:r>
       <w:r>
@@ -628,11 +635,9 @@
       <w:r>
         <w:t xml:space="preserve">If we can reject that null </w:t>
       </w:r>
-      <w:proofErr w:type="gramStart"/>
-      <w:r>
-        <w:t>hypothesis</w:t>
-      </w:r>
-      <w:proofErr w:type="gramEnd"/>
+      <w:r>
+        <w:t>hypothesis,</w:t>
+      </w:r>
       <w:r>
         <w:t xml:space="preserve"> we could then take the groups and compare individually against another using something like a Tukey Multiple Comparison of Means to see what is driving the difference of means. And recommend the intervention that is most statistically likely to incentivize more driver partners to operate in both cities.</w:t>
       </w:r>
@@ -714,6 +719,9 @@
         <w:jc w:val="center"/>
       </w:pPr>
       <w:r>
+        <w:rPr>
+          <w:noProof/>
+        </w:rPr>
         <w:lastRenderedPageBreak/>
         <w:drawing>
           <wp:inline distT="0" distB="0" distL="0" distR="0" wp14:anchorId="4D26FDC2" wp14:editId="51E93A82">
@@ -794,13 +802,17 @@
       <w:r>
         <w:t xml:space="preserve">First </w:t>
       </w:r>
-      <w:proofErr w:type="gramStart"/>
-      <w:r>
-        <w:t>30 Day</w:t>
-      </w:r>
-      <w:proofErr w:type="gramEnd"/>
-      <w:r>
-        <w:t xml:space="preserve"> Trips &gt; 12 – Even if the data is accurate I felt this wasn’t representative of our most common users. 12 was about 3 standard deviations from the mean.</w:t>
+      <w:r>
+        <w:t>30-Day</w:t>
+      </w:r>
+      <w:r>
+        <w:t xml:space="preserve"> Trips &gt; 12 – Even if the data is </w:t>
+      </w:r>
+      <w:r>
+        <w:t>accurate,</w:t>
+      </w:r>
+      <w:r>
+        <w:t xml:space="preserve"> I felt this wasn’t representative of our most common users. 12 was about 3 standard deviations from the mean.</w:t>
       </w:r>
     </w:p>
     <w:p>
@@ -854,11 +866,9 @@
       <w:r>
         <w:t xml:space="preserve">This math didn’t make sense to </w:t>
       </w:r>
-      <w:proofErr w:type="gramStart"/>
-      <w:r>
-        <w:t>me</w:t>
-      </w:r>
-      <w:proofErr w:type="gramEnd"/>
+      <w:r>
+        <w:t>me,</w:t>
+      </w:r>
       <w:r>
         <w:t xml:space="preserve"> so I dropped the records to avoid data inconsistency</w:t>
       </w:r>
@@ -917,21 +927,8 @@
         <w:spacing w:line="276" w:lineRule="auto"/>
       </w:pPr>
       <w:r>
-        <w:t>Encoded the ‘</w:t>
-      </w:r>
-      <w:proofErr w:type="spellStart"/>
-      <w:r>
-        <w:t>ultimate_black_user</w:t>
-      </w:r>
-      <w:proofErr w:type="spellEnd"/>
-      <w:r>
-        <w:t xml:space="preserve">’ </w:t>
-      </w:r>
-      <w:proofErr w:type="gramStart"/>
-      <w:r>
-        <w:t>field</w:t>
-      </w:r>
-      <w:proofErr w:type="gramEnd"/>
+        <w:t>Encoded the ‘ultimate_black_user’ field</w:t>
+      </w:r>
     </w:p>
     <w:p>
       <w:pPr>
@@ -943,13 +940,8 @@
         <w:spacing w:line="276" w:lineRule="auto"/>
       </w:pPr>
       <w:r>
-        <w:t xml:space="preserve">Added an account age based on the assumption of the data being pulled on </w:t>
-      </w:r>
-      <w:proofErr w:type="gramStart"/>
-      <w:r>
-        <w:t>7/1/14</w:t>
-      </w:r>
-      <w:proofErr w:type="gramEnd"/>
+        <w:t>Added an account age based on the assumption of the data being pulled on 7/1/14</w:t>
+      </w:r>
     </w:p>
     <w:p>
       <w:pPr>
@@ -961,15 +953,7 @@
         <w:spacing w:line="276" w:lineRule="auto"/>
       </w:pPr>
       <w:r>
-        <w:t>This assumption is based on the max ‘</w:t>
-      </w:r>
-      <w:proofErr w:type="spellStart"/>
-      <w:r>
-        <w:t>last_trip_date</w:t>
-      </w:r>
-      <w:proofErr w:type="spellEnd"/>
-      <w:r>
-        <w:t>’ being 7/1</w:t>
+        <w:t>This assumption is based on the max ‘last_trip_date’ being 7/1</w:t>
       </w:r>
     </w:p>
     <w:p>
@@ -982,13 +966,8 @@
         <w:spacing w:line="276" w:lineRule="auto"/>
       </w:pPr>
       <w:r>
-        <w:t xml:space="preserve">Breakout sign-up and last-trip dates to weekdays, and drop the original </w:t>
-      </w:r>
-      <w:proofErr w:type="gramStart"/>
-      <w:r>
-        <w:t>dates</w:t>
-      </w:r>
-      <w:proofErr w:type="gramEnd"/>
+        <w:t>Breakout sign-up and last-trip dates to weekdays, and drop the original dates</w:t>
+      </w:r>
     </w:p>
     <w:p>
       <w:pPr>
@@ -1000,13 +979,8 @@
         <w:spacing w:line="276" w:lineRule="auto"/>
       </w:pPr>
       <w:r>
-        <w:t xml:space="preserve">I didn’t feel the datetimes would add value to the </w:t>
-      </w:r>
-      <w:proofErr w:type="gramStart"/>
-      <w:r>
-        <w:t>model</w:t>
-      </w:r>
-      <w:proofErr w:type="gramEnd"/>
+        <w:t>I didn’t feel the datetimes would add value to the model</w:t>
+      </w:r>
     </w:p>
     <w:p>
       <w:pPr>
@@ -1047,6 +1021,9 @@
         <w:jc w:val="center"/>
       </w:pPr>
       <w:r>
+        <w:rPr>
+          <w:noProof/>
+        </w:rPr>
         <w:drawing>
           <wp:inline distT="0" distB="0" distL="0" distR="0" wp14:anchorId="2B49566C" wp14:editId="62777492">
             <wp:extent cx="4610100" cy="3338875"/>
@@ -1171,21 +1148,8 @@
         <w:spacing w:line="276" w:lineRule="auto"/>
       </w:pPr>
       <w:r>
-        <w:t>Impute missing values using the ‘</w:t>
-      </w:r>
-      <w:proofErr w:type="spellStart"/>
-      <w:r>
-        <w:t>most_frequent</w:t>
-      </w:r>
-      <w:proofErr w:type="spellEnd"/>
-      <w:r>
-        <w:t xml:space="preserve">’ </w:t>
-      </w:r>
-      <w:proofErr w:type="gramStart"/>
-      <w:r>
-        <w:t>strategy</w:t>
-      </w:r>
-      <w:proofErr w:type="gramEnd"/>
+        <w:t>Impute missing values using the ‘most_frequent’ strategy</w:t>
+      </w:r>
     </w:p>
     <w:p>
       <w:pPr>
@@ -1197,15 +1161,8 @@
         <w:spacing w:line="276" w:lineRule="auto"/>
       </w:pPr>
       <w:r>
-        <w:t xml:space="preserve">Encode categorical variables using </w:t>
-      </w:r>
-      <w:proofErr w:type="spellStart"/>
-      <w:proofErr w:type="gramStart"/>
-      <w:r>
-        <w:t>OneHotEncoder</w:t>
-      </w:r>
-      <w:proofErr w:type="spellEnd"/>
-      <w:proofErr w:type="gramEnd"/>
+        <w:t>Encode categorical variables using OneHotEncoder</w:t>
+      </w:r>
     </w:p>
     <w:p>
       <w:pPr>
@@ -1225,13 +1182,8 @@
         <w:spacing w:line="276" w:lineRule="auto"/>
       </w:pPr>
       <w:r>
-        <w:t xml:space="preserve">Impute missing values using the ‘median’ </w:t>
-      </w:r>
-      <w:proofErr w:type="gramStart"/>
-      <w:r>
-        <w:t>strategy</w:t>
-      </w:r>
-      <w:proofErr w:type="gramEnd"/>
+        <w:t>Impute missing values using the ‘median’ strategy</w:t>
+      </w:r>
     </w:p>
     <w:p>
       <w:pPr>
@@ -1243,20 +1195,7 @@
         <w:spacing w:line="276" w:lineRule="auto"/>
       </w:pPr>
       <w:r>
-        <w:t xml:space="preserve">Scale using </w:t>
-      </w:r>
-      <w:proofErr w:type="spellStart"/>
-      <w:proofErr w:type="gramStart"/>
-      <w:r>
-        <w:t>StandardScaler</w:t>
-      </w:r>
-      <w:proofErr w:type="spellEnd"/>
-      <w:r>
-        <w:t>(</w:t>
-      </w:r>
-      <w:proofErr w:type="gramEnd"/>
-      <w:r>
-        <w:t>)</w:t>
+        <w:t>Scale using StandardScaler()</w:t>
       </w:r>
     </w:p>
     <w:p>
@@ -1271,21 +1210,11 @@
       <w:r>
         <w:t xml:space="preserve">I considered applying different scalers based on the distribution of the numerical </w:t>
       </w:r>
-      <w:proofErr w:type="gramStart"/>
-      <w:r>
-        <w:t>features, but</w:t>
-      </w:r>
-      <w:proofErr w:type="gramEnd"/>
-      <w:r>
-        <w:t xml:space="preserve"> decided against it due to the simplicity and consistency of just using the </w:t>
-      </w:r>
-      <w:proofErr w:type="spellStart"/>
-      <w:r>
-        <w:t>StandardScaler</w:t>
-      </w:r>
-      <w:proofErr w:type="spellEnd"/>
-      <w:r>
-        <w:t>.</w:t>
+      <w:r>
+        <w:t>features but</w:t>
+      </w:r>
+      <w:r>
+        <w:t xml:space="preserve"> decided against it due to the simplicity and consistency of just using the StandardScaler.</w:t>
       </w:r>
     </w:p>
     <w:p>
@@ -1334,15 +1263,7 @@
         <w:spacing w:line="276" w:lineRule="auto"/>
       </w:pPr>
       <w:r>
-        <w:t xml:space="preserve">Using the pipeline for pre-processing, I tested two types of models: Logistic Regression and Random Forest Classifier. I fit various hyperparameters with </w:t>
-      </w:r>
-      <w:proofErr w:type="spellStart"/>
-      <w:r>
-        <w:t>GridSearchCV</w:t>
-      </w:r>
-      <w:proofErr w:type="spellEnd"/>
-      <w:r>
-        <w:t>, prioritizing the precision score.</w:t>
+        <w:t>Using the pipeline for pre-processing, I tested two types of models: Logistic Regression and Random Forest Classifier. I fit various hyperparameters with GridSearchCV, prioritizing the precision score.</w:t>
       </w:r>
     </w:p>
     <w:p>
@@ -1358,15 +1279,7 @@
         <w:t xml:space="preserve">In the end, I settled on using the Random Forest Classifier </w:t>
       </w:r>
       <w:r>
-        <w:t xml:space="preserve">due to </w:t>
-      </w:r>
-      <w:proofErr w:type="spellStart"/>
-      <w:r>
-        <w:t>it’s</w:t>
-      </w:r>
-      <w:proofErr w:type="spellEnd"/>
-      <w:r>
-        <w:t xml:space="preserve"> higher recall on the ‘churn’ class – meaning we are better at predicting the riders that will churn. And it’s higher ‘retain’ precision – meaning we are less likely to predict riders to churn when they </w:t>
+        <w:t xml:space="preserve">due to its higher recall on the ‘churn’ class – meaning we are better at predicting the riders that will churn. And it’s higher ‘retain’ precision – meaning we are less likely to predict riders to churn when they </w:t>
       </w:r>
       <w:r>
         <w:t>will</w:t>
@@ -1441,6 +1354,9 @@
         <w:jc w:val="center"/>
       </w:pPr>
       <w:r>
+        <w:rPr>
+          <w:noProof/>
+        </w:rPr>
         <w:drawing>
           <wp:inline distT="0" distB="0" distL="0" distR="0" wp14:anchorId="0DBFD8EA" wp14:editId="096D7E1C">
             <wp:extent cx="3492500" cy="2742848"/>
@@ -1511,6 +1427,9 @@
         <w:jc w:val="center"/>
       </w:pPr>
       <w:r>
+        <w:rPr>
+          <w:noProof/>
+        </w:rPr>
         <w:drawing>
           <wp:inline distT="0" distB="0" distL="0" distR="0" wp14:anchorId="74207888" wp14:editId="1CBCE5D4">
             <wp:extent cx="5232400" cy="1638300"/>
@@ -1683,6 +1602,9 @@
         <w:jc w:val="center"/>
       </w:pPr>
       <w:r>
+        <w:rPr>
+          <w:noProof/>
+        </w:rPr>
         <w:drawing>
           <wp:inline distT="0" distB="0" distL="0" distR="0" wp14:anchorId="28F83A9F" wp14:editId="142EC32A">
             <wp:extent cx="3543300" cy="3543300"/>

</xml_diff>

<commit_message>
Add comments on daily cycles - likely peaking on weekend early morning for safe transportation from bars and clubs.
</commit_message>
<xml_diff>
--- a/reports/challenge_report.docx
+++ b/reports/challenge_report.docx
@@ -353,7 +353,13 @@
         <w:t xml:space="preserve">   </w:t>
       </w:r>
       <w:r>
-        <w:t>This is a quick view, but we can see the lighter areas being more traffic on the weekends (as we already knew, but a little surprisingly in the early hours of the morning. While the weekdays are busiest around noon and in the evening. But this view is limited because the ‘heat’ is based on the global averages.</w:t>
+        <w:t xml:space="preserve">This is a quick view, but we can see the lighter areas being more traffic on the weekends (as we already knew, </w:t>
+      </w:r>
+      <w:r>
+        <w:t>and mostly in the early hours of the morning.</w:t>
+      </w:r>
+      <w:r>
+        <w:t xml:space="preserve"> While the weekdays are busiest around noon and in the evening. But this view is limited because the ‘heat’ is based on the global averages.</w:t>
       </w:r>
     </w:p>
     <w:p>
@@ -361,6 +367,11 @@
         <w:spacing w:line="276" w:lineRule="auto"/>
         <w:ind w:left="720" w:hanging="180"/>
       </w:pPr>
+    </w:p>
+    <w:p>
+      <w:r>
+        <w:br w:type="page"/>
+      </w:r>
     </w:p>
     <w:p>
       <w:pPr>
@@ -372,6 +383,7 @@
         <w:spacing w:line="276" w:lineRule="auto"/>
       </w:pPr>
       <w:r>
+        <w:lastRenderedPageBreak/>
         <w:t>Independent daily cycle by weekday and 15-min intervals</w:t>
       </w:r>
     </w:p>
@@ -385,7 +397,6 @@
         <w:rPr>
           <w:noProof/>
         </w:rPr>
-        <w:lastRenderedPageBreak/>
         <w:drawing>
           <wp:inline distT="0" distB="0" distL="0" distR="0" wp14:anchorId="29DA4B4F" wp14:editId="4CABFF62">
             <wp:extent cx="5930900" cy="5507500"/>
@@ -439,6 +450,9 @@
       </w:pPr>
       <w:r>
         <w:t xml:space="preserve">   This is a large graph, but it better shows the daily detail independent of the others. This really highlights the variation in cycle on weekends vs. weekdays.</w:t>
+      </w:r>
+      <w:r>
+        <w:t xml:space="preserve"> With peaks on the weekends likely due to riders needing safe transportation home from bars and clubs. This is important to know for our team that manages the servers but also our operations and growth teams to make sure we have enough of a driver pool available at the right time to supports these needs.</w:t>
       </w:r>
     </w:p>
     <w:p>

</xml_diff>

<commit_message>
Add dropping of 8 pairs of duplicates, update documentation word doc and resulting pdf document.
</commit_message>
<xml_diff>
--- a/reports/challenge_report.docx
+++ b/reports/challenge_report.docx
@@ -865,6 +865,19 @@
         <w:spacing w:line="276" w:lineRule="auto"/>
       </w:pPr>
       <w:r>
+        <w:t>Duplicated records (had 8 pairs of complete duplicates)</w:t>
+      </w:r>
+    </w:p>
+    <w:p>
+      <w:pPr>
+        <w:pStyle w:val="ListParagraph"/>
+        <w:numPr>
+          <w:ilvl w:val="1"/>
+          <w:numId w:val="1"/>
+        </w:numPr>
+        <w:spacing w:line="276" w:lineRule="auto"/>
+      </w:pPr>
+      <w:r>
         <w:t>Records with surge percent &gt; 0, but average surge ==1</w:t>
       </w:r>
     </w:p>
@@ -895,7 +908,13 @@
         <w:t xml:space="preserve">These changes </w:t>
       </w:r>
       <w:r>
-        <w:t>dropped 2,133 records leaving 96% of the original data.</w:t>
+        <w:t>dropped 2,1</w:t>
+      </w:r>
+      <w:r>
+        <w:t>41</w:t>
+      </w:r>
+      <w:r>
+        <w:t xml:space="preserve"> records leaving 96% of the original data.</w:t>
       </w:r>
     </w:p>
     <w:p>

</xml_diff>